<commit_message>
Capture current document state
</commit_message>
<xml_diff>
--- a/Theory of Operation.docx
+++ b/Theory of Operation.docx
@@ -11,11 +11,103 @@
       </w:r>
     </w:p>
     <w:p>
+      <w:pPr>
+        <w:jc w:val="both"/>
+      </w:pPr>
+      <w:r>
+        <w:t>Problem Statement</w:t>
+      </w:r>
+    </w:p>
+    <w:p>
+      <w:pPr>
+        <w:jc w:val="both"/>
+      </w:pPr>
+      <w:r>
+        <w:t>The Carquinez Model Railroad Society desires the following:</w:t>
+      </w:r>
+    </w:p>
+    <w:p>
+      <w:pPr>
+        <w:pStyle w:val="ListParagraph"/>
+        <w:numPr>
+          <w:ilvl w:val="0"/>
+          <w:numId w:val="2"/>
+        </w:numPr>
+        <w:jc w:val="both"/>
+      </w:pPr>
+      <w:r>
+        <w:t xml:space="preserve">A modular signaling system that can be developed </w:t>
+      </w:r>
+      <w:r>
+        <w:t xml:space="preserve">in stages </w:t>
+      </w:r>
+      <w:r>
+        <w:t xml:space="preserve">over a number of </w:t>
+      </w:r>
+      <w:proofErr w:type="gramStart"/>
+      <w:r>
+        <w:t>years</w:t>
+      </w:r>
+      <w:proofErr w:type="gramEnd"/>
+    </w:p>
+    <w:p>
+      <w:pPr>
+        <w:pStyle w:val="ListParagraph"/>
+        <w:numPr>
+          <w:ilvl w:val="0"/>
+          <w:numId w:val="2"/>
+        </w:numPr>
+        <w:jc w:val="both"/>
+      </w:pPr>
+      <w:r>
+        <w:t xml:space="preserve">A signaling system that is responsive to switch positions and train </w:t>
+      </w:r>
+      <w:proofErr w:type="gramStart"/>
+      <w:r>
+        <w:t>movements</w:t>
+      </w:r>
+      <w:proofErr w:type="gramEnd"/>
+    </w:p>
+    <w:p>
+      <w:pPr>
+        <w:pStyle w:val="ListParagraph"/>
+        <w:numPr>
+          <w:ilvl w:val="0"/>
+          <w:numId w:val="2"/>
+        </w:numPr>
+        <w:jc w:val="both"/>
+      </w:pPr>
+      <w:r>
+        <w:t xml:space="preserve">A dispatching system that receives feedback from the railroad to show actual position of </w:t>
+      </w:r>
+      <w:proofErr w:type="gramStart"/>
+      <w:r>
+        <w:t>switches</w:t>
+      </w:r>
+      <w:proofErr w:type="gramEnd"/>
+    </w:p>
+    <w:p>
+      <w:pPr>
+        <w:pStyle w:val="ListParagraph"/>
+        <w:numPr>
+          <w:ilvl w:val="0"/>
+          <w:numId w:val="2"/>
+        </w:numPr>
+        <w:jc w:val="both"/>
+      </w:pPr>
+      <w:r>
+        <w:t>Improved reliability of the layout infrastructure with a minimal impact on DCC system performance</w:t>
+      </w:r>
+    </w:p>
+    <w:p>
       <w:r>
         <w:t>Introduction</w:t>
       </w:r>
     </w:p>
     <w:p>
+      <w:pPr>
+        <w:jc w:val="both"/>
+      </w:pPr>
       <w:r>
         <w:t xml:space="preserve">The CMRS_2560 system has been designed to be </w:t>
       </w:r>
@@ -23,15 +115,58 @@
         <w:t>a modular,</w:t>
       </w:r>
       <w:r>
-        <w:t xml:space="preserve"> integrated switch control, train detection, and signaling system for the Carquinez Model Railroad Society. The CMRS_2560 uses Ethernet enabled microcontrollers for detecting switches and trains and controlling signal indications and switch positions. The system also provides feedback to JMRI via its SimpleServer interface so that microcontrollers can share state information across Ethernet and also send feedback to JMRI to keep dispatcher controls in sync.</w:t>
-      </w:r>
-    </w:p>
-    <w:p>
-      <w:r>
-        <w:t xml:space="preserve">JMRI’s SimpleServer is a critical component of the overall system; </w:t>
-      </w:r>
-      <w:r>
-        <w:t>all CMRS_2560 devices must be able to connect to the SimpleServer to not only send state information on devices that each microcontroller controls, but also to register to receive updates on state variables of interest. JMRI’s SimpleServer provides filtering to minimize the amount of data that is retransmitted to clients.</w:t>
+        <w:t xml:space="preserve"> integrated switch control, train detection, and signaling system for the Carquinez Model Railroad Society. The CMRS_2560 uses Ethernet enabled microcontrollers for detecting switches and trains and controlling signal indications and switch positions. The system also provides feedback to JMRI via its </w:t>
+      </w:r>
+      <w:proofErr w:type="spellStart"/>
+      <w:r>
+        <w:t>SimpleServer</w:t>
+      </w:r>
+      <w:proofErr w:type="spellEnd"/>
+      <w:r>
+        <w:t xml:space="preserve"> interface so that microcontrollers can share state information across Ethernet </w:t>
+      </w:r>
+      <w:proofErr w:type="gramStart"/>
+      <w:r>
+        <w:t>and also</w:t>
+      </w:r>
+      <w:proofErr w:type="gramEnd"/>
+      <w:r>
+        <w:t xml:space="preserve"> send feedback to JMRI to keep dispatcher controls in sync.</w:t>
+      </w:r>
+    </w:p>
+    <w:p>
+      <w:pPr>
+        <w:jc w:val="both"/>
+      </w:pPr>
+      <w:r>
+        <w:t xml:space="preserve">JMRI’s </w:t>
+      </w:r>
+      <w:proofErr w:type="spellStart"/>
+      <w:r>
+        <w:t>SimpleServer</w:t>
+      </w:r>
+      <w:proofErr w:type="spellEnd"/>
+      <w:r>
+        <w:t xml:space="preserve"> is a critical component of the overall system; </w:t>
+      </w:r>
+      <w:r>
+        <w:t xml:space="preserve">all CMRS_2560 devices must be able to connect to the </w:t>
+      </w:r>
+      <w:proofErr w:type="spellStart"/>
+      <w:r>
+        <w:t>SimpleServer</w:t>
+      </w:r>
+      <w:proofErr w:type="spellEnd"/>
+      <w:r>
+        <w:t xml:space="preserve"> to not only send state information on devices that each microcontroller controls, but also to register to receive updates on state variables of interest. JMRI’s </w:t>
+      </w:r>
+      <w:proofErr w:type="spellStart"/>
+      <w:r>
+        <w:t>SimpleServer</w:t>
+      </w:r>
+      <w:proofErr w:type="spellEnd"/>
+      <w:r>
+        <w:t xml:space="preserve"> provides filtering to minimize the amount of data that is retransmitted to clients.</w:t>
       </w:r>
     </w:p>
     <w:p>
@@ -40,8 +175,19 @@
       </w:r>
     </w:p>
     <w:p>
-      <w:r>
-        <w:t>Each CMRS_2560 “station” consists of an Arduino microcontroller and a set of configurable devices that are attached to the Arduino. The Arduino selected for this application is the Mega 2560, an uprated version of the Arduino Uno R3. The Mega 2560 was selected because of the software complexity to run the “station.” The Mega 2560 has 256k of program memory</w:t>
+      <w:pPr>
+        <w:jc w:val="both"/>
+      </w:pPr>
+      <w:r>
+        <w:t xml:space="preserve">Each CMRS_2560 “station” consists of an Arduino microcontroller and a set of configurable devices that are attached to the Arduino. The Arduino selected for this application is the Mega 2560, an </w:t>
+      </w:r>
+      <w:proofErr w:type="spellStart"/>
+      <w:r>
+        <w:t>uprated</w:t>
+      </w:r>
+      <w:proofErr w:type="spellEnd"/>
+      <w:r>
+        <w:t xml:space="preserve"> version of the Arduino Uno R3. The Mega 2560 was selected because of the software complexity to run the “station.” The Mega 2560 has 256k of program memory</w:t>
       </w:r>
       <w:r>
         <w:t>, which is Read Only Memory (ROM), and 8k of Random Access Memory (RAM) for the dynamic variables. There is also 2k of system programmable ROM where configuration and persistent state data for the “station” is kept.</w:t>
@@ -51,16 +197,149 @@
       </w:r>
     </w:p>
     <w:p>
+      <w:pPr>
+        <w:jc w:val="both"/>
+      </w:pPr>
       <w:r>
         <w:t>Arduino hardware architecture allows for the addition of “shields” to the system. Shields are daughter boards that provide additional I/O or communications functionality to the Arduino. Most CMRS_2560 “stations” have two shields added to the Mega 2560 controller board. The first shield is a “Grove” shield that breaks out certain I/O pins from the Arduino with a modular 4 pin Grove connector (see below). The second shield is a W5100 Ethernet shield, which provides both physical Ethernet connectivity to the station, but also a microSD card interface that is used as part of the “station” configuration process.</w:t>
       </w:r>
     </w:p>
     <w:p>
+      <w:pPr>
+        <w:jc w:val="both"/>
+      </w:pPr>
       <w:r>
         <w:t xml:space="preserve">The Grove shield </w:t>
       </w:r>
       <w:r>
-        <w:t>provides a connectorized breakout of the Inter-IC Communications (I2C) serial bus from the Arduino that is used to communicate to all of the modular boards. This breakout is much more cost effective than using a screw terminal breakout shield (there are more than 50 digital and analog I/O pins on a Mega 2560) and far more reliable than simply sticking a wire into edge sockets of the Mega 2560.</w:t>
+        <w:t xml:space="preserve">provides a connectorized breakout of the Inter-IC Communications (I2C) serial bus from the Arduino that is used to communicate to </w:t>
+      </w:r>
+      <w:proofErr w:type="gramStart"/>
+      <w:r>
+        <w:t>all of</w:t>
+      </w:r>
+      <w:proofErr w:type="gramEnd"/>
+      <w:r>
+        <w:t xml:space="preserve"> the modular boards. This breakout is much more cost effective than using a screw terminal breakout shield (there are more than 50 digital and analog I/O pins on a Mega 2560) and far more reliable than simply sticking a wire into edge sockets of the Mega 2560.</w:t>
+      </w:r>
+    </w:p>
+    <w:p>
+      <w:pPr>
+        <w:jc w:val="center"/>
+      </w:pPr>
+      <w:r>
+        <w:rPr>
+          <w:noProof/>
+        </w:rPr>
+        <w:lastRenderedPageBreak/>
+        <w:drawing>
+          <wp:inline distT="0" distB="0" distL="0" distR="0" wp14:anchorId="13B92A9D" wp14:editId="30B9A346">
+            <wp:extent cx="4172585" cy="2110154"/>
+            <wp:effectExtent l="0" t="0" r="0" b="4445"/>
+            <wp:docPr id="1973532419" name="Picture 1"/>
+            <wp:cNvGraphicFramePr>
+              <a:graphicFrameLocks xmlns:a="http://schemas.openxmlformats.org/drawingml/2006/main" noChangeAspect="1"/>
+            </wp:cNvGraphicFramePr>
+            <a:graphic xmlns:a="http://schemas.openxmlformats.org/drawingml/2006/main">
+              <a:graphicData uri="http://schemas.openxmlformats.org/drawingml/2006/picture">
+                <pic:pic xmlns:pic="http://schemas.openxmlformats.org/drawingml/2006/picture">
+                  <pic:nvPicPr>
+                    <pic:cNvPr id="1973532419" name="Picture 1973532419"/>
+                    <pic:cNvPicPr/>
+                  </pic:nvPicPr>
+                  <pic:blipFill rotWithShape="1">
+                    <a:blip r:embed="rId8">
+                      <a:extLst>
+                        <a:ext uri="{28A0092B-C50C-407E-A947-70E740481C1C}">
+                          <a14:useLocalDpi xmlns:a14="http://schemas.microsoft.com/office/drawing/2010/main" val="0"/>
+                        </a:ext>
+                      </a:extLst>
+                    </a:blip>
+                    <a:srcRect l="5622" t="-1" r="24162" b="36872"/>
+                    <a:stretch/>
+                  </pic:blipFill>
+                  <pic:spPr bwMode="auto">
+                    <a:xfrm>
+                      <a:off x="0" y="0"/>
+                      <a:ext cx="4173374" cy="2110553"/>
+                    </a:xfrm>
+                    <a:prstGeom prst="rect">
+                      <a:avLst/>
+                    </a:prstGeom>
+                    <a:ln>
+                      <a:noFill/>
+                    </a:ln>
+                    <a:extLst>
+                      <a:ext uri="{53640926-AAD7-44D8-BBD7-CCE9431645EC}">
+                        <a14:shadowObscured xmlns:a14="http://schemas.microsoft.com/office/drawing/2010/main"/>
+                      </a:ext>
+                    </a:extLst>
+                  </pic:spPr>
+                </pic:pic>
+              </a:graphicData>
+            </a:graphic>
+          </wp:inline>
+        </w:drawing>
+      </w:r>
+    </w:p>
+    <w:p>
+      <w:pPr>
+        <w:pStyle w:val="Caption"/>
+        <w:jc w:val="center"/>
+        <w:rPr>
+          <w:sz w:val="20"/>
+          <w:szCs w:val="20"/>
+        </w:rPr>
+      </w:pPr>
+      <w:r>
+        <w:rPr>
+          <w:sz w:val="20"/>
+          <w:szCs w:val="20"/>
+        </w:rPr>
+        <w:t xml:space="preserve">Figure </w:t>
+      </w:r>
+      <w:r>
+        <w:rPr>
+          <w:sz w:val="20"/>
+          <w:szCs w:val="20"/>
+        </w:rPr>
+        <w:fldChar w:fldCharType="begin"/>
+      </w:r>
+      <w:r>
+        <w:rPr>
+          <w:sz w:val="20"/>
+          <w:szCs w:val="20"/>
+        </w:rPr>
+        <w:instrText xml:space="preserve"> SEQ Figure \* ARABIC </w:instrText>
+      </w:r>
+      <w:r>
+        <w:rPr>
+          <w:sz w:val="20"/>
+          <w:szCs w:val="20"/>
+        </w:rPr>
+        <w:fldChar w:fldCharType="separate"/>
+      </w:r>
+      <w:r>
+        <w:rPr>
+          <w:noProof/>
+          <w:sz w:val="20"/>
+          <w:szCs w:val="20"/>
+        </w:rPr>
+        <w:t>1</w:t>
+      </w:r>
+      <w:r>
+        <w:rPr>
+          <w:sz w:val="20"/>
+          <w:szCs w:val="20"/>
+        </w:rPr>
+        <w:fldChar w:fldCharType="end"/>
+      </w:r>
+      <w:r>
+        <w:rPr>
+          <w:sz w:val="20"/>
+          <w:szCs w:val="20"/>
+        </w:rPr>
+        <w:t>: Basic Architecture of the CMRS_2560 with Arduino, I2C Bus, and custom hardware with typical interface to hardware on the layout.</w:t>
       </w:r>
     </w:p>
     <w:p>
@@ -69,6 +348,9 @@
       </w:r>
     </w:p>
     <w:p>
+      <w:pPr>
+        <w:jc w:val="both"/>
+      </w:pPr>
       <w:r>
         <w:t xml:space="preserve">The I2C bus is a bidirectional </w:t>
       </w:r>
@@ -76,8 +358,13 @@
         <w:t>data bus that was originally designed for serial communications</w:t>
       </w:r>
       <w:r>
-        <w:t xml:space="preserve"> between IC’s</w:t>
-      </w:r>
+        <w:t xml:space="preserve"> between </w:t>
+      </w:r>
+      <w:proofErr w:type="gramStart"/>
+      <w:r>
+        <w:t>IC’s</w:t>
+      </w:r>
+      <w:proofErr w:type="gramEnd"/>
       <w:r>
         <w:t xml:space="preserve"> across a printed circuit board. </w:t>
       </w:r>
@@ -95,47 +382,99 @@
       </w:r>
     </w:p>
     <w:p>
+      <w:pPr>
+        <w:jc w:val="both"/>
+      </w:pPr>
       <w:r>
         <w:t xml:space="preserve">The I2C bus for the CMRS_2560 application consists of a clock line (SCL) and a data line (SDA), along with 5V power and a common return. Rather than run the I2C clock at the default 1MHz, </w:t>
       </w:r>
       <w:r>
-        <w:t xml:space="preserve">for the CMRS_2560 </w:t>
+        <w:t>for the CMRS_2560 the clock is software selected to be 100kHz. Running the clock at a slower speed should provide more reliable operation across a longer I2C bus. Using shielded wiring, bus lengths over 6 feet long have been tested on the bench; however, these bus lengths have not been tested installed at the club to date.</w:t>
+      </w:r>
+    </w:p>
+    <w:p>
+      <w:r>
+        <w:t>Ethernet Controller</w:t>
+      </w:r>
+    </w:p>
+    <w:p>
+      <w:pPr>
+        <w:jc w:val="both"/>
+      </w:pPr>
+      <w:r>
+        <w:t xml:space="preserve">The W5100 Ethernet board is a relatively low-end Ethernet controller, but the communications protocol for </w:t>
+      </w:r>
+      <w:proofErr w:type="gramStart"/>
+      <w:r>
+        <w:t>all of</w:t>
+      </w:r>
+      <w:proofErr w:type="gramEnd"/>
+      <w:r>
+        <w:t xml:space="preserve"> the devices is simple Telnet connection that send</w:t>
+      </w:r>
+      <w:r>
+        <w:t>s</w:t>
+      </w:r>
+      <w:r>
+        <w:t xml:space="preserve"> data on state updates and an occasional sync message</w:t>
+      </w:r>
+      <w:r>
+        <w:t xml:space="preserve"> and receives a subset of those messages back from the JMRI </w:t>
+      </w:r>
+      <w:proofErr w:type="spellStart"/>
+      <w:r>
+        <w:t>SimpleServer</w:t>
+      </w:r>
+      <w:proofErr w:type="spellEnd"/>
+      <w:r>
+        <w:t>.</w:t>
+      </w:r>
+    </w:p>
+    <w:p>
+      <w:pPr>
+        <w:jc w:val="both"/>
+      </w:pPr>
+      <w:r>
+        <w:t xml:space="preserve">A physical Ethernet board was selected over a </w:t>
+      </w:r>
+      <w:proofErr w:type="spellStart"/>
+      <w:r>
+        <w:t>WiFi</w:t>
+      </w:r>
+      <w:proofErr w:type="spellEnd"/>
+      <w:r>
+        <w:t xml:space="preserve"> enabled Arduino or </w:t>
+      </w:r>
+      <w:r>
+        <w:t xml:space="preserve">shield for connection reliability and to minimize interference and load to the club </w:t>
+      </w:r>
+      <w:proofErr w:type="spellStart"/>
+      <w:r>
+        <w:t>WiFi</w:t>
+      </w:r>
+      <w:proofErr w:type="spellEnd"/>
+      <w:r>
+        <w:t xml:space="preserve"> network. Though not installed at this time, there is a plan to use three or four Cisco switches as concentrators around the Layout Room that will be exclusively for the CMRS_2560 system and will be an unrouteable network space </w:t>
+      </w:r>
+      <w:proofErr w:type="gramStart"/>
+      <w:r>
+        <w:t>so as to</w:t>
+      </w:r>
+      <w:proofErr w:type="gramEnd"/>
+      <w:r>
+        <w:t xml:space="preserve"> minimize the possibility of the network being attacked.</w:t>
+      </w:r>
+    </w:p>
+    <w:p>
+      <w:pPr>
+        <w:jc w:val="both"/>
+      </w:pPr>
+      <w:r>
+        <w:t xml:space="preserve">To date, the CMRS_2560 systems that have been deployed do not require any feedback from other parts of the network and are running without the network connected. The software has been designed to allow the CMRS_2560 “station” to continue to run and allow for local operation of switches even if the network connection is missing or the connection to the JMRI Simple Server is unavailable. In these cases, missing feedback may cause unexpected signal aspects, but shouldn’t impact switch control, except for the rare </w:t>
       </w:r>
       <w:r>
         <w:lastRenderedPageBreak/>
-        <w:t>the clock is software selected to be 100kHz. Running the clock at a slower speed should provide more reliable operation across a longer I2C bus. Using shielded wiring, bus lengths over 6 feet long have been tested on the bench; however, these bus lengths have not been tested installed at the club to date.</w:t>
-      </w:r>
-    </w:p>
-    <w:p>
-      <w:r>
-        <w:t>Ethernet Controller</w:t>
-      </w:r>
-    </w:p>
-    <w:p>
-      <w:r>
-        <w:t>The W5100 Ethernet board is a relatively low-end Ethernet controller, but the communications protocol for all of the devices is simple Telnet connection that send</w:t>
-      </w:r>
-      <w:r>
-        <w:t>s</w:t>
-      </w:r>
-      <w:r>
-        <w:t xml:space="preserve"> data on state updates and an occasional sync message</w:t>
-      </w:r>
-      <w:r>
-        <w:t xml:space="preserve"> and receives a subset of those messages back from the JMRI SimpleServer.</w:t>
-      </w:r>
-    </w:p>
-    <w:p>
-      <w:r>
-        <w:t xml:space="preserve">A physical Ethernet board was selected over a WiFi enabled Arduino or </w:t>
-      </w:r>
-      <w:r>
-        <w:t>shield for connection reliability and to minimize interference and load to the club WiFi network. Though not installed at this time, there is a plan to use three or four Cisco switches as concentrators around the Layout Room that will be exclusively for the CMRS_2560 system and will be an unrouteable network space so as to minimize the possibility of the network being attacked.</w:t>
-      </w:r>
-    </w:p>
-    <w:p>
-      <w:r>
-        <w:t xml:space="preserve">To date, the CMRS_2560 systems that have been deployed do not require any feedback from other parts of the network and are running without the network connected. The software has been designed to allow the CMRS_2560 “station” to continue to run and allow for local operation of switches even if the network connection is missing or the connection to the JMRI Simple Server is unavailable. In these cases, missing feedback may cause unexpected signal aspects, but shouldn’t impact switch control, except for the rare situation where a “station” may have a remote panel </w:t>
+        <w:t xml:space="preserve">situation where a “station” may have a remote panel </w:t>
       </w:r>
       <w:r>
         <w:t>mirroring the station behavior via the network connection.</w:t>
@@ -153,8 +492,19 @@
       </w:r>
     </w:p>
     <w:p>
-      <w:r>
-        <w:t>Connected to the I2C bus are the CMRS Interface Boards. These are a combination of custom built boards and commercially available I2C boards. Four types of I2C interface chips are used: the Texas Instruments PCF8574</w:t>
+      <w:pPr>
+        <w:jc w:val="both"/>
+      </w:pPr>
+      <w:r>
+        <w:t xml:space="preserve">Connected to the I2C bus are the CMRS Interface Boards. These are a combination of </w:t>
+      </w:r>
+      <w:proofErr w:type="gramStart"/>
+      <w:r>
+        <w:t>custom built</w:t>
+      </w:r>
+      <w:proofErr w:type="gramEnd"/>
+      <w:r>
+        <w:t xml:space="preserve"> boards and commercially available I2C boards. Four types of I2C interface chips are used: the Texas Instruments PCF8574</w:t>
       </w:r>
       <w:r>
         <w:rPr>
@@ -290,7 +640,6 @@
     </w:p>
     <w:p>
       <w:r>
-        <w:lastRenderedPageBreak/>
         <w:t>The addressing scheme for I2C follows the specification in the follow diagram:</w:t>
       </w:r>
     </w:p>
@@ -557,7 +906,15 @@
         <w:jc w:val="both"/>
       </w:pPr>
       <w:r>
-        <w:t xml:space="preserve">The “address” specified in the Arduino software interface is actually the </w:t>
+        <w:t xml:space="preserve">The “address” specified in the Arduino software interface is </w:t>
+      </w:r>
+      <w:proofErr w:type="gramStart"/>
+      <w:r>
+        <w:t>actually the</w:t>
+      </w:r>
+      <w:proofErr w:type="gramEnd"/>
+      <w:r>
+        <w:t xml:space="preserve"> </w:t>
       </w:r>
       <w:r>
         <w:t>6 bits, 6 to 1. Bits 6 through 4 are usually masked permanently by the I/O device. For the PCF8574 and MCP23017, DDD is masked to 100; for the PCF8574A, DDD is masked to 111. The three programmable bits, A2, A1, and A0, are pins on the device and are generally set by a DIP toggle switch on the board in question. Thus</w:t>
@@ -566,8 +923,13 @@
         <w:t>,</w:t>
       </w:r>
       <w:r>
-        <w:t xml:space="preserve"> the accessible address space for the CMRS_2560 devices is</w:t>
-      </w:r>
+        <w:t xml:space="preserve"> the accessible address space for the CMRS_2560 devices </w:t>
+      </w:r>
+      <w:proofErr w:type="gramStart"/>
+      <w:r>
+        <w:t>is</w:t>
+      </w:r>
+      <w:proofErr w:type="gramEnd"/>
     </w:p>
     <w:tbl>
       <w:tblPr>
@@ -826,6 +1188,7 @@
               <w:jc w:val="center"/>
             </w:pPr>
             <w:r>
+              <w:lastRenderedPageBreak/>
               <w:t>Device Type</w:t>
             </w:r>
           </w:p>
@@ -1169,7 +1532,15 @@
         <w:t xml:space="preserve">. The language used is C++, though most of the memory intensive classes are not implemented in the language subset. </w:t>
       </w:r>
       <w:r>
-        <w:t>In fact, using the least amount of memory for the application is almost always the developer’s first concern. The compiler in the Arduino IDE provides the statistics on the memory usage of the application. A language sensitive editor</w:t>
+        <w:t xml:space="preserve">In fact, using the least amount of memory for the application is almost always the developer’s first concern. The compiler in the Arduino IDE provides </w:t>
+      </w:r>
+      <w:proofErr w:type="gramStart"/>
+      <w:r>
+        <w:t>the statistics</w:t>
+      </w:r>
+      <w:proofErr w:type="gramEnd"/>
+      <w:r>
+        <w:t xml:space="preserve"> on the memory usage of the application. A language sensitive editor</w:t>
       </w:r>
       <w:r>
         <w:t xml:space="preserve"> for C++</w:t>
@@ -1180,7 +1551,7 @@
       <w:r>
         <w:t xml:space="preserve">to be able to navigate and edit the application more efficiently. Finally, the applications used for the CMRS_2560 project are kept under version control at </w:t>
       </w:r>
-      <w:hyperlink r:id="rId8" w:history="1">
+      <w:hyperlink r:id="rId9" w:history="1">
         <w:r>
           <w:rPr>
             <w:rStyle w:val="Hyperlink"/>
@@ -1203,17 +1574,37 @@
         <w:t xml:space="preserve">The Arduino itself </w:t>
       </w:r>
       <w:r>
-        <w:t xml:space="preserve">understands only two “entry” points, calling setup() </w:t>
+        <w:t xml:space="preserve">understands only two “entry” points, calling </w:t>
+      </w:r>
+      <w:proofErr w:type="gramStart"/>
+      <w:r>
+        <w:t>setup(</w:t>
+      </w:r>
+      <w:proofErr w:type="gramEnd"/>
+      <w:r>
+        <w:t xml:space="preserve">) </w:t>
       </w:r>
       <w:r>
         <w:t xml:space="preserve">once at the beginning of execution and then calling loop() repeatedly until physically reset or powered off. </w:t>
       </w:r>
       <w:r>
-        <w:t xml:space="preserve">Figure 1 shows the flowchart of the setup() function for the CMRS_2560 project. The setup() routine initializes the interfaces (Serial for the </w:t>
-      </w:r>
-      <w:r>
-        <w:lastRenderedPageBreak/>
-        <w:t xml:space="preserve">monitor console, the Ethernet driver, and the I2C driver). It also tests for the presence of a microSD card inserted in the Ethernet shield. </w:t>
+        <w:t xml:space="preserve">Figure 1 shows the flowchart of the </w:t>
+      </w:r>
+      <w:proofErr w:type="gramStart"/>
+      <w:r>
+        <w:t>setup(</w:t>
+      </w:r>
+      <w:proofErr w:type="gramEnd"/>
+      <w:r>
+        <w:t xml:space="preserve">) function for the CMRS_2560 project. The </w:t>
+      </w:r>
+      <w:proofErr w:type="gramStart"/>
+      <w:r>
+        <w:t>setup(</w:t>
+      </w:r>
+      <w:proofErr w:type="gramEnd"/>
+      <w:r>
+        <w:t xml:space="preserve">) routine initializes the interfaces (Serial for the monitor console, the Ethernet driver, and the I2C driver). It also tests for the presence of a microSD card inserted in the Ethernet shield. </w:t>
       </w:r>
     </w:p>
     <w:p>
@@ -1240,7 +1631,7 @@
                     <pic:cNvPicPr/>
                   </pic:nvPicPr>
                   <pic:blipFill rotWithShape="1">
-                    <a:blip r:embed="rId9">
+                    <a:blip r:embed="rId10">
                       <a:extLst>
                         <a:ext uri="{28A0092B-C50C-407E-A947-70E740481C1C}">
                           <a14:useLocalDpi xmlns:a14="http://schemas.microsoft.com/office/drawing/2010/main" val="0"/>
@@ -1279,7 +1670,21 @@
         <w:jc w:val="center"/>
       </w:pPr>
       <w:r>
-        <w:t>Figure 1 – Flowchart of the CMRS_2560 setup() function.</w:t>
+        <w:t xml:space="preserve">Figure </w:t>
+      </w:r>
+      <w:r>
+        <w:t>2</w:t>
+      </w:r>
+      <w:r>
+        <w:t xml:space="preserve"> – Flowchart of the CMRS_2560 </w:t>
+      </w:r>
+      <w:proofErr w:type="gramStart"/>
+      <w:r>
+        <w:t>setup(</w:t>
+      </w:r>
+      <w:proofErr w:type="gramEnd"/>
+      <w:r>
+        <w:t>) function.</w:t>
       </w:r>
     </w:p>
     <w:p>
@@ -1287,6 +1692,7 @@
         <w:jc w:val="both"/>
       </w:pPr>
       <w:r>
+        <w:lastRenderedPageBreak/>
         <w:t xml:space="preserve">If the microSD card is present, this is used as a signal to enter the device configuration console using the Serial Monitor interface in the Arduino IDE. See Appendix A for more information on the configuration console commands. </w:t>
       </w:r>
     </w:p>
@@ -1318,7 +1724,23 @@
         <w:t xml:space="preserve">the </w:t>
       </w:r>
       <w:r>
-        <w:t>number and type of I2C modules, and the specific function and behavior of each channel of those modules are defined by the configuration tool, and the contents of the EEPROM can be written to a file on the microSD card, as well as having the data read back into the EEPROM. The default value of each byte of the EEPROM is FF (255) and generally the code considers 255 to be the same as a 0, but the eeprom_init() function does scan the EEPROM and sets cells that are 255 to 0.</w:t>
+        <w:t xml:space="preserve">number and type of I2C modules, and the specific function and behavior of each channel of those modules are defined by the configuration tool, and the contents of the EEPROM can be written to a file on the microSD card, as well as having the data read back into the EEPROM. The default value of each byte of the EEPROM is FF (255) and generally the code considers 255 to be the same as a 0, but the </w:t>
+      </w:r>
+      <w:proofErr w:type="spellStart"/>
+      <w:r>
+        <w:t>eeprom_</w:t>
+      </w:r>
+      <w:proofErr w:type="gramStart"/>
+      <w:r>
+        <w:t>init</w:t>
+      </w:r>
+      <w:proofErr w:type="spellEnd"/>
+      <w:r>
+        <w:t>(</w:t>
+      </w:r>
+      <w:proofErr w:type="gramEnd"/>
+      <w:r>
+        <w:t>) function does scan the EEPROM and sets cells that are 255 to 0.</w:t>
       </w:r>
     </w:p>
     <w:p>
@@ -1326,7 +1748,15 @@
         <w:jc w:val="both"/>
       </w:pPr>
       <w:r>
-        <w:t>Once the Wire class is initialized in the software, the scan_i2c() function is called and the valid address space of the I2C bus is scanned and any responding I2C addresses are reported to the serial monitor console. This is completely informational and does not cross-check or validate the addresses with the configuration that is stored in EEPROM.</w:t>
+        <w:t>Once the Wire class is initialized in the software, the scan_i2</w:t>
+      </w:r>
+      <w:proofErr w:type="gramStart"/>
+      <w:r>
+        <w:t>c(</w:t>
+      </w:r>
+      <w:proofErr w:type="gramEnd"/>
+      <w:r>
+        <w:t>) function is called and the valid address space of the I2C bus is scanned and any responding I2C addresses are reported to the serial monitor console. This is completely informational and does not cross-check or validate the addresses with the configuration that is stored in EEPROM.</w:t>
       </w:r>
     </w:p>
     <w:p>
@@ -1354,7 +1784,7 @@
       <w:r>
         <w:t xml:space="preserve">Each CMRS_2560 “station” needs to be a Telnet client of the JMRI Simple Server running on port 2048 on the system running the JMRI for the dispatching function. Please consult on the JMRI documentation at </w:t>
       </w:r>
-      <w:hyperlink r:id="rId10" w:history="1">
+      <w:hyperlink r:id="rId11" w:history="1">
         <w:r>
           <w:rPr>
             <w:rStyle w:val="Hyperlink"/>
@@ -1394,14 +1824,24 @@
       </w:r>
       <w:r>
         <w:tab/>
-        <w:t xml:space="preserve">TURNOUT NTxxxx </w:t>
-      </w:r>
+        <w:t xml:space="preserve">TURNOUT </w:t>
+      </w:r>
+      <w:proofErr w:type="spellStart"/>
+      <w:r>
+        <w:t>NTxxxx</w:t>
+      </w:r>
+      <w:proofErr w:type="spellEnd"/>
+      <w:r>
+        <w:t xml:space="preserve"> </w:t>
+      </w:r>
+      <w:proofErr w:type="gramStart"/>
       <w:r>
         <w:t xml:space="preserve">{ </w:t>
       </w:r>
       <w:r>
         <w:t>THROWN</w:t>
       </w:r>
+      <w:proofErr w:type="gramEnd"/>
       <w:r>
         <w:t xml:space="preserve"> </w:t>
       </w:r>
@@ -1423,10 +1863,39 @@
         <w:jc w:val="both"/>
       </w:pPr>
       <w:r>
-        <w:t xml:space="preserve">The turnout name label “NTxxxx” in the JMRI world identifies the device as an NCE (“N”) controlled Turnout (“T”) with up to 4 characters for the accessory number reserved. To be precise, the CMRS_2560 shouldn’t have a “N” prefix, but experiments with JMRI have shown that using some other prefix than NT for CMRS_2560 driven turnouts prevents the turnouts from being controlled either with NCE throttles or </w:t>
-      </w:r>
-      <w:r>
-        <w:t>WiFi connected phones. So, as long as CMRS is operating in a hybrid configuration, NT prefixes for turnout name labels is the established standard.</w:t>
+        <w:t>The turnout name label “</w:t>
+      </w:r>
+      <w:proofErr w:type="spellStart"/>
+      <w:r>
+        <w:t>NTxxxx</w:t>
+      </w:r>
+      <w:proofErr w:type="spellEnd"/>
+      <w:r>
+        <w:t xml:space="preserve">” in the JMRI world identifies the device as an NCE (“N”) controlled Turnout (“T”) with up to 4 characters for the accessory number reserved. To be precise, the CMRS_2560 shouldn’t have a “N” </w:t>
+      </w:r>
+      <w:proofErr w:type="gramStart"/>
+      <w:r>
+        <w:t>prefix, but</w:t>
+      </w:r>
+      <w:proofErr w:type="gramEnd"/>
+      <w:r>
+        <w:t xml:space="preserve"> experiments with JMRI have shown that using some other prefix than NT for CMRS_2560 driven turnouts prevents the turnouts from being controlled either with NCE throttles or </w:t>
+      </w:r>
+      <w:proofErr w:type="spellStart"/>
+      <w:r>
+        <w:t>WiFi</w:t>
+      </w:r>
+      <w:proofErr w:type="spellEnd"/>
+      <w:r>
+        <w:t xml:space="preserve"> connected phones. So, </w:t>
+      </w:r>
+      <w:proofErr w:type="gramStart"/>
+      <w:r>
+        <w:t>as long as</w:t>
+      </w:r>
+      <w:proofErr w:type="gramEnd"/>
+      <w:r>
+        <w:t xml:space="preserve"> CMRS is operating in a hybrid configuration, NT prefixes for turnout name labels is the established standard.</w:t>
       </w:r>
     </w:p>
     <w:p>
@@ -1446,7 +1915,23 @@
       </w:r>
       <w:r>
         <w:tab/>
-        <w:t>SENSOR ISxxxx { INACTIVE | ACTIVE | UNKNOWN }</w:t>
+        <w:t xml:space="preserve">SENSOR </w:t>
+      </w:r>
+      <w:proofErr w:type="spellStart"/>
+      <w:r>
+        <w:t>ISxxxx</w:t>
+      </w:r>
+      <w:proofErr w:type="spellEnd"/>
+      <w:r>
+        <w:t xml:space="preserve"> </w:t>
+      </w:r>
+      <w:proofErr w:type="gramStart"/>
+      <w:r>
+        <w:t>{ INACTIVE</w:t>
+      </w:r>
+      <w:proofErr w:type="gramEnd"/>
+      <w:r>
+        <w:t xml:space="preserve"> | ACTIVE | UNKNOWN }</w:t>
       </w:r>
     </w:p>
     <w:p>
@@ -1482,8 +1967,13 @@
       <w:pPr>
         <w:jc w:val="both"/>
       </w:pPr>
-      <w:r>
-        <w:t>Signalhead status</w:t>
+      <w:proofErr w:type="spellStart"/>
+      <w:r>
+        <w:t>Signalhead</w:t>
+      </w:r>
+      <w:proofErr w:type="spellEnd"/>
+      <w:r>
+        <w:t xml:space="preserve"> status</w:t>
       </w:r>
     </w:p>
     <w:p>
@@ -1495,7 +1985,23 @@
       </w:r>
       <w:r>
         <w:tab/>
-        <w:t>SIGNALHEAD nnxxxx { GREEN | FLASHING GREEN | YELLOW | FLASHING YELLOW | RED | FLASHING RED | LUNAR | FLASHING LUNAR | DARK }</w:t>
+        <w:t xml:space="preserve">SIGNALHEAD </w:t>
+      </w:r>
+      <w:proofErr w:type="spellStart"/>
+      <w:r>
+        <w:t>nnxxxx</w:t>
+      </w:r>
+      <w:proofErr w:type="spellEnd"/>
+      <w:r>
+        <w:t xml:space="preserve"> </w:t>
+      </w:r>
+      <w:proofErr w:type="gramStart"/>
+      <w:r>
+        <w:t>{ GREEN</w:t>
+      </w:r>
+      <w:proofErr w:type="gramEnd"/>
+      <w:r>
+        <w:t xml:space="preserve"> | FLASHING GREEN | YELLOW | FLASHING YELLOW | RED | FLASHING RED | LUNAR | FLASHING LUNAR | DARK }</w:t>
       </w:r>
     </w:p>
     <w:p>
@@ -1535,7 +2041,23 @@
         <w:t xml:space="preserve">a hierarchy of classes for the interdependent hardware are initialized from the EEPROM data. </w:t>
       </w:r>
       <w:r>
-        <w:t xml:space="preserve">The first class that is defined is CMRStoggles (along with the supporting class cmrs_toggle). </w:t>
+        <w:t xml:space="preserve">The first class that is defined is </w:t>
+      </w:r>
+      <w:proofErr w:type="spellStart"/>
+      <w:r>
+        <w:t>CMRStoggles</w:t>
+      </w:r>
+      <w:proofErr w:type="spellEnd"/>
+      <w:r>
+        <w:t xml:space="preserve"> (along with the supporting class </w:t>
+      </w:r>
+      <w:proofErr w:type="spellStart"/>
+      <w:r>
+        <w:t>cmrs_toggle</w:t>
+      </w:r>
+      <w:proofErr w:type="spellEnd"/>
+      <w:r>
+        <w:t xml:space="preserve">). </w:t>
       </w:r>
     </w:p>
     <w:p>
@@ -1544,8 +2066,13 @@
         <w:jc w:val="both"/>
       </w:pPr>
       <w:r>
-        <w:t>Class CMRStoggles</w:t>
-      </w:r>
+        <w:t xml:space="preserve">Class </w:t>
+      </w:r>
+      <w:proofErr w:type="spellStart"/>
+      <w:r>
+        <w:t>CMRStoggles</w:t>
+      </w:r>
+      <w:proofErr w:type="spellEnd"/>
     </w:p>
     <w:tbl>
       <w:tblPr>
@@ -1617,12 +2144,30 @@
                 <w:szCs w:val="20"/>
               </w:rPr>
             </w:pPr>
-            <w:r>
-              <w:rPr>
-                <w:sz w:val="20"/>
-                <w:szCs w:val="20"/>
-              </w:rPr>
-              <w:t>CMRStoggles()</w:t>
+            <w:proofErr w:type="spellStart"/>
+            <w:proofErr w:type="gramStart"/>
+            <w:r>
+              <w:rPr>
+                <w:sz w:val="20"/>
+                <w:szCs w:val="20"/>
+              </w:rPr>
+              <w:t>CMRStoggles</w:t>
+            </w:r>
+            <w:proofErr w:type="spellEnd"/>
+            <w:r>
+              <w:rPr>
+                <w:sz w:val="20"/>
+                <w:szCs w:val="20"/>
+              </w:rPr>
+              <w:t>(</w:t>
+            </w:r>
+            <w:proofErr w:type="gramEnd"/>
+            <w:r>
+              <w:rPr>
+                <w:sz w:val="20"/>
+                <w:szCs w:val="20"/>
+              </w:rPr>
+              <w:t>)</w:t>
             </w:r>
           </w:p>
         </w:tc>
@@ -1668,7 +2213,32 @@
                 <w:sz w:val="20"/>
                 <w:szCs w:val="20"/>
               </w:rPr>
-              <w:t>~CMRStoggles()</w:t>
+              <w:t>~</w:t>
+            </w:r>
+            <w:proofErr w:type="spellStart"/>
+            <w:proofErr w:type="gramStart"/>
+            <w:r>
+              <w:rPr>
+                <w:sz w:val="20"/>
+                <w:szCs w:val="20"/>
+              </w:rPr>
+              <w:t>CMRStoggles</w:t>
+            </w:r>
+            <w:proofErr w:type="spellEnd"/>
+            <w:r>
+              <w:rPr>
+                <w:sz w:val="20"/>
+                <w:szCs w:val="20"/>
+              </w:rPr>
+              <w:t>(</w:t>
+            </w:r>
+            <w:proofErr w:type="gramEnd"/>
+            <w:r>
+              <w:rPr>
+                <w:sz w:val="20"/>
+                <w:szCs w:val="20"/>
+              </w:rPr>
+              <w:t>)</w:t>
             </w:r>
             <w:r>
               <w:rPr>
@@ -1721,7 +2291,32 @@
                 <w:sz w:val="20"/>
                 <w:szCs w:val="20"/>
               </w:rPr>
-              <w:t>void init()</w:t>
+              <w:t xml:space="preserve">void </w:t>
+            </w:r>
+            <w:proofErr w:type="spellStart"/>
+            <w:proofErr w:type="gramStart"/>
+            <w:r>
+              <w:rPr>
+                <w:sz w:val="20"/>
+                <w:szCs w:val="20"/>
+              </w:rPr>
+              <w:t>init</w:t>
+            </w:r>
+            <w:proofErr w:type="spellEnd"/>
+            <w:r>
+              <w:rPr>
+                <w:sz w:val="20"/>
+                <w:szCs w:val="20"/>
+              </w:rPr>
+              <w:t>(</w:t>
+            </w:r>
+            <w:proofErr w:type="gramEnd"/>
+            <w:r>
+              <w:rPr>
+                <w:sz w:val="20"/>
+                <w:szCs w:val="20"/>
+              </w:rPr>
+              <w:t>)</w:t>
             </w:r>
           </w:p>
         </w:tc>
@@ -1767,7 +2362,23 @@
                 <w:sz w:val="20"/>
                 <w:szCs w:val="20"/>
               </w:rPr>
-              <w:t>void scan()</w:t>
+              <w:t xml:space="preserve">void </w:t>
+            </w:r>
+            <w:proofErr w:type="gramStart"/>
+            <w:r>
+              <w:rPr>
+                <w:sz w:val="20"/>
+                <w:szCs w:val="20"/>
+              </w:rPr>
+              <w:t>scan(</w:t>
+            </w:r>
+            <w:proofErr w:type="gramEnd"/>
+            <w:r>
+              <w:rPr>
+                <w:sz w:val="20"/>
+                <w:szCs w:val="20"/>
+              </w:rPr>
+              <w:t>)</w:t>
             </w:r>
           </w:p>
         </w:tc>
@@ -1813,7 +2424,39 @@
                 <w:sz w:val="20"/>
                 <w:szCs w:val="20"/>
               </w:rPr>
-              <w:t>int getToggle(arg)</w:t>
+              <w:t xml:space="preserve">int </w:t>
+            </w:r>
+            <w:proofErr w:type="spellStart"/>
+            <w:r>
+              <w:rPr>
+                <w:sz w:val="20"/>
+                <w:szCs w:val="20"/>
+              </w:rPr>
+              <w:t>getToggle</w:t>
+            </w:r>
+            <w:proofErr w:type="spellEnd"/>
+            <w:r>
+              <w:rPr>
+                <w:sz w:val="20"/>
+                <w:szCs w:val="20"/>
+              </w:rPr>
+              <w:t>(</w:t>
+            </w:r>
+            <w:proofErr w:type="spellStart"/>
+            <w:r>
+              <w:rPr>
+                <w:sz w:val="20"/>
+                <w:szCs w:val="20"/>
+              </w:rPr>
+              <w:t>arg</w:t>
+            </w:r>
+            <w:proofErr w:type="spellEnd"/>
+            <w:r>
+              <w:rPr>
+                <w:sz w:val="20"/>
+                <w:szCs w:val="20"/>
+              </w:rPr>
+              <w:t>)</w:t>
             </w:r>
           </w:p>
         </w:tc>
@@ -1835,8 +2478,17 @@
                 <w:sz w:val="20"/>
                 <w:szCs w:val="20"/>
               </w:rPr>
-              <w:t>returns the value of the toggle number referenced by the input arg</w:t>
-            </w:r>
+              <w:t xml:space="preserve">returns the value of the toggle number referenced by the input </w:t>
+            </w:r>
+            <w:proofErr w:type="spellStart"/>
+            <w:r>
+              <w:rPr>
+                <w:sz w:val="20"/>
+                <w:szCs w:val="20"/>
+              </w:rPr>
+              <w:t>arg</w:t>
+            </w:r>
+            <w:proofErr w:type="spellEnd"/>
           </w:p>
         </w:tc>
       </w:tr>
@@ -1853,8 +2505,13 @@
         <w:jc w:val="both"/>
       </w:pPr>
       <w:r>
-        <w:t>Class cmrs_toggle</w:t>
-      </w:r>
+        <w:t xml:space="preserve">Class </w:t>
+      </w:r>
+      <w:proofErr w:type="spellStart"/>
+      <w:r>
+        <w:t>cmrs_toggle</w:t>
+      </w:r>
+      <w:proofErr w:type="spellEnd"/>
     </w:p>
     <w:tbl>
       <w:tblPr>
@@ -1926,12 +2583,37 @@
                 <w:szCs w:val="20"/>
               </w:rPr>
             </w:pPr>
-            <w:r>
-              <w:rPr>
-                <w:sz w:val="20"/>
-                <w:szCs w:val="20"/>
-              </w:rPr>
-              <w:t>cmrs_toggle()</w:t>
+            <w:proofErr w:type="spellStart"/>
+            <w:r>
+              <w:rPr>
+                <w:sz w:val="20"/>
+                <w:szCs w:val="20"/>
+              </w:rPr>
+              <w:t>cmrs_</w:t>
+            </w:r>
+            <w:proofErr w:type="gramStart"/>
+            <w:r>
+              <w:rPr>
+                <w:sz w:val="20"/>
+                <w:szCs w:val="20"/>
+              </w:rPr>
+              <w:t>toggle</w:t>
+            </w:r>
+            <w:proofErr w:type="spellEnd"/>
+            <w:r>
+              <w:rPr>
+                <w:sz w:val="20"/>
+                <w:szCs w:val="20"/>
+              </w:rPr>
+              <w:t>(</w:t>
+            </w:r>
+            <w:proofErr w:type="gramEnd"/>
+            <w:r>
+              <w:rPr>
+                <w:sz w:val="20"/>
+                <w:szCs w:val="20"/>
+              </w:rPr>
+              <w:t>)</w:t>
             </w:r>
           </w:p>
         </w:tc>
@@ -1977,7 +2659,39 @@
                 <w:sz w:val="20"/>
                 <w:szCs w:val="20"/>
               </w:rPr>
-              <w:t>~cmrs_toggle()</w:t>
+              <w:t>~</w:t>
+            </w:r>
+            <w:proofErr w:type="spellStart"/>
+            <w:r>
+              <w:rPr>
+                <w:sz w:val="20"/>
+                <w:szCs w:val="20"/>
+              </w:rPr>
+              <w:t>cmrs_</w:t>
+            </w:r>
+            <w:proofErr w:type="gramStart"/>
+            <w:r>
+              <w:rPr>
+                <w:sz w:val="20"/>
+                <w:szCs w:val="20"/>
+              </w:rPr>
+              <w:t>toggle</w:t>
+            </w:r>
+            <w:proofErr w:type="spellEnd"/>
+            <w:r>
+              <w:rPr>
+                <w:sz w:val="20"/>
+                <w:szCs w:val="20"/>
+              </w:rPr>
+              <w:t>(</w:t>
+            </w:r>
+            <w:proofErr w:type="gramEnd"/>
+            <w:r>
+              <w:rPr>
+                <w:sz w:val="20"/>
+                <w:szCs w:val="20"/>
+              </w:rPr>
+              <w:t>)</w:t>
             </w:r>
           </w:p>
         </w:tc>
@@ -2023,7 +2737,23 @@
                 <w:sz w:val="20"/>
                 <w:szCs w:val="20"/>
               </w:rPr>
-              <w:t>void set(arg)</w:t>
+              <w:t>void set(</w:t>
+            </w:r>
+            <w:proofErr w:type="spellStart"/>
+            <w:r>
+              <w:rPr>
+                <w:sz w:val="20"/>
+                <w:szCs w:val="20"/>
+              </w:rPr>
+              <w:t>arg</w:t>
+            </w:r>
+            <w:proofErr w:type="spellEnd"/>
+            <w:r>
+              <w:rPr>
+                <w:sz w:val="20"/>
+                <w:szCs w:val="20"/>
+              </w:rPr>
+              <w:t>)</w:t>
             </w:r>
           </w:p>
         </w:tc>
@@ -2045,8 +2775,17 @@
                 <w:sz w:val="20"/>
                 <w:szCs w:val="20"/>
               </w:rPr>
-              <w:t>sets the object with the value arg</w:t>
-            </w:r>
+              <w:t xml:space="preserve">sets the object with the value </w:t>
+            </w:r>
+            <w:proofErr w:type="spellStart"/>
+            <w:r>
+              <w:rPr>
+                <w:sz w:val="20"/>
+                <w:szCs w:val="20"/>
+              </w:rPr>
+              <w:t>arg</w:t>
+            </w:r>
+            <w:proofErr w:type="spellEnd"/>
           </w:p>
         </w:tc>
       </w:tr>
@@ -2069,7 +2808,23 @@
                 <w:sz w:val="20"/>
                 <w:szCs w:val="20"/>
               </w:rPr>
-              <w:t>byte get()</w:t>
+              <w:t xml:space="preserve">byte </w:t>
+            </w:r>
+            <w:proofErr w:type="gramStart"/>
+            <w:r>
+              <w:rPr>
+                <w:sz w:val="20"/>
+                <w:szCs w:val="20"/>
+              </w:rPr>
+              <w:t>get(</w:t>
+            </w:r>
+            <w:proofErr w:type="gramEnd"/>
+            <w:r>
+              <w:rPr>
+                <w:sz w:val="20"/>
+                <w:szCs w:val="20"/>
+              </w:rPr>
+              <w:t>)</w:t>
             </w:r>
           </w:p>
         </w:tc>
@@ -2108,7 +2863,15 @@
         <w:jc w:val="both"/>
       </w:pPr>
       <w:r>
-        <w:t xml:space="preserve">There are four toggles defined per Toggle board. Each toggle is controlled by two inputs on the Toggle board. The cmrs_toggle can have three states – 0 if neither input is active (contact closure), </w:t>
+        <w:t xml:space="preserve">There are four toggles defined per Toggle board. Each toggle is controlled by two inputs on the Toggle board. The </w:t>
+      </w:r>
+      <w:proofErr w:type="spellStart"/>
+      <w:r>
+        <w:t>cmrs_toggle</w:t>
+      </w:r>
+      <w:proofErr w:type="spellEnd"/>
+      <w:r>
+        <w:t xml:space="preserve"> can have three states – 0 if neither input is active (contact closure), </w:t>
       </w:r>
       <w:r>
         <w:t>1 if the THR contact is closed, and 2 if the CLO contact is closed. Toggles are read board by board, there is no map to read individual inputs.</w:t>
@@ -2119,10 +2882,26 @@
         <w:jc w:val="both"/>
       </w:pPr>
       <w:r>
-        <w:t>The next class is CMRSturnouts, which is</w:t>
-      </w:r>
-      <w:r>
-        <w:t xml:space="preserve"> the interface to controlling the turnouts in the system. It contains a vector of cmrs_turnout objects that do the work to control each turnout and has the implementation of the communications to JMRI when there is a state update.</w:t>
+        <w:t xml:space="preserve">The next class is </w:t>
+      </w:r>
+      <w:proofErr w:type="spellStart"/>
+      <w:r>
+        <w:t>CMRSturnouts</w:t>
+      </w:r>
+      <w:proofErr w:type="spellEnd"/>
+      <w:r>
+        <w:t>, which is</w:t>
+      </w:r>
+      <w:r>
+        <w:t xml:space="preserve"> the interface to controlling the turnouts in the system. It contains a vector of </w:t>
+      </w:r>
+      <w:proofErr w:type="spellStart"/>
+      <w:r>
+        <w:t>cmrs_turnout</w:t>
+      </w:r>
+      <w:proofErr w:type="spellEnd"/>
+      <w:r>
+        <w:t xml:space="preserve"> objects that do the work to control each turnout and has the implementation of the communications to JMRI when there is a state update.</w:t>
       </w:r>
     </w:p>
     <w:p>
@@ -2130,8 +2909,13 @@
         <w:jc w:val="both"/>
       </w:pPr>
       <w:r>
-        <w:t>Class CMRSturnouts</w:t>
-      </w:r>
+        <w:t xml:space="preserve">Class </w:t>
+      </w:r>
+      <w:proofErr w:type="spellStart"/>
+      <w:r>
+        <w:t>CMRSturnouts</w:t>
+      </w:r>
+      <w:proofErr w:type="spellEnd"/>
     </w:p>
     <w:tbl>
       <w:tblPr>
@@ -2200,12 +2984,30 @@
                 <w:szCs w:val="20"/>
               </w:rPr>
             </w:pPr>
-            <w:r>
-              <w:rPr>
-                <w:sz w:val="20"/>
-                <w:szCs w:val="20"/>
-              </w:rPr>
-              <w:t>CMRSturnouts()</w:t>
+            <w:proofErr w:type="spellStart"/>
+            <w:proofErr w:type="gramStart"/>
+            <w:r>
+              <w:rPr>
+                <w:sz w:val="20"/>
+                <w:szCs w:val="20"/>
+              </w:rPr>
+              <w:t>CMRSturnouts</w:t>
+            </w:r>
+            <w:proofErr w:type="spellEnd"/>
+            <w:r>
+              <w:rPr>
+                <w:sz w:val="20"/>
+                <w:szCs w:val="20"/>
+              </w:rPr>
+              <w:t>(</w:t>
+            </w:r>
+            <w:proofErr w:type="gramEnd"/>
+            <w:r>
+              <w:rPr>
+                <w:sz w:val="20"/>
+                <w:szCs w:val="20"/>
+              </w:rPr>
+              <w:t>)</w:t>
             </w:r>
             <w:r>
               <w:rPr>
@@ -2256,7 +3058,32 @@
                 <w:sz w:val="20"/>
                 <w:szCs w:val="20"/>
               </w:rPr>
-              <w:t>~CMRSturnouts()</w:t>
+              <w:t>~</w:t>
+            </w:r>
+            <w:proofErr w:type="spellStart"/>
+            <w:proofErr w:type="gramStart"/>
+            <w:r>
+              <w:rPr>
+                <w:sz w:val="20"/>
+                <w:szCs w:val="20"/>
+              </w:rPr>
+              <w:t>CMRSturnouts</w:t>
+            </w:r>
+            <w:proofErr w:type="spellEnd"/>
+            <w:r>
+              <w:rPr>
+                <w:sz w:val="20"/>
+                <w:szCs w:val="20"/>
+              </w:rPr>
+              <w:t>(</w:t>
+            </w:r>
+            <w:proofErr w:type="gramEnd"/>
+            <w:r>
+              <w:rPr>
+                <w:sz w:val="20"/>
+                <w:szCs w:val="20"/>
+              </w:rPr>
+              <w:t>)</w:t>
             </w:r>
           </w:p>
         </w:tc>
@@ -2300,7 +3127,32 @@
                 <w:sz w:val="20"/>
                 <w:szCs w:val="20"/>
               </w:rPr>
-              <w:t>void init()</w:t>
+              <w:t xml:space="preserve">void </w:t>
+            </w:r>
+            <w:proofErr w:type="spellStart"/>
+            <w:proofErr w:type="gramStart"/>
+            <w:r>
+              <w:rPr>
+                <w:sz w:val="20"/>
+                <w:szCs w:val="20"/>
+              </w:rPr>
+              <w:t>init</w:t>
+            </w:r>
+            <w:proofErr w:type="spellEnd"/>
+            <w:r>
+              <w:rPr>
+                <w:sz w:val="20"/>
+                <w:szCs w:val="20"/>
+              </w:rPr>
+              <w:t>(</w:t>
+            </w:r>
+            <w:proofErr w:type="gramEnd"/>
+            <w:r>
+              <w:rPr>
+                <w:sz w:val="20"/>
+                <w:szCs w:val="20"/>
+              </w:rPr>
+              <w:t>)</w:t>
             </w:r>
           </w:p>
         </w:tc>
@@ -2321,7 +3173,23 @@
                 <w:sz w:val="20"/>
                 <w:szCs w:val="20"/>
               </w:rPr>
-              <w:t>scan EEPROM list of turnouts and initialize corresponding cmrs_turnout object</w:t>
+              <w:t xml:space="preserve">scan EEPROM list of turnouts and initialize corresponding </w:t>
+            </w:r>
+            <w:proofErr w:type="spellStart"/>
+            <w:r>
+              <w:rPr>
+                <w:sz w:val="20"/>
+                <w:szCs w:val="20"/>
+              </w:rPr>
+              <w:t>cmrs_turnout</w:t>
+            </w:r>
+            <w:proofErr w:type="spellEnd"/>
+            <w:r>
+              <w:rPr>
+                <w:sz w:val="20"/>
+                <w:szCs w:val="20"/>
+              </w:rPr>
+              <w:t xml:space="preserve"> object</w:t>
             </w:r>
           </w:p>
         </w:tc>
@@ -2344,7 +3212,39 @@
                 <w:sz w:val="20"/>
                 <w:szCs w:val="20"/>
               </w:rPr>
-              <w:t>byte getControl(arg)</w:t>
+              <w:t xml:space="preserve">byte </w:t>
+            </w:r>
+            <w:proofErr w:type="spellStart"/>
+            <w:r>
+              <w:rPr>
+                <w:sz w:val="20"/>
+                <w:szCs w:val="20"/>
+              </w:rPr>
+              <w:t>getControl</w:t>
+            </w:r>
+            <w:proofErr w:type="spellEnd"/>
+            <w:r>
+              <w:rPr>
+                <w:sz w:val="20"/>
+                <w:szCs w:val="20"/>
+              </w:rPr>
+              <w:t>(</w:t>
+            </w:r>
+            <w:proofErr w:type="spellStart"/>
+            <w:r>
+              <w:rPr>
+                <w:sz w:val="20"/>
+                <w:szCs w:val="20"/>
+              </w:rPr>
+              <w:t>arg</w:t>
+            </w:r>
+            <w:proofErr w:type="spellEnd"/>
+            <w:r>
+              <w:rPr>
+                <w:sz w:val="20"/>
+                <w:szCs w:val="20"/>
+              </w:rPr>
+              <w:t>)</w:t>
             </w:r>
           </w:p>
         </w:tc>
@@ -2365,8 +3265,17 @@
                 <w:sz w:val="20"/>
                 <w:szCs w:val="20"/>
               </w:rPr>
-              <w:t>return control (toggle) number for the turnout referenced by arg</w:t>
-            </w:r>
+              <w:t xml:space="preserve">return control (toggle) number for the turnout referenced by </w:t>
+            </w:r>
+            <w:proofErr w:type="spellStart"/>
+            <w:r>
+              <w:rPr>
+                <w:sz w:val="20"/>
+                <w:szCs w:val="20"/>
+              </w:rPr>
+              <w:t>arg</w:t>
+            </w:r>
+            <w:proofErr w:type="spellEnd"/>
           </w:p>
         </w:tc>
       </w:tr>
@@ -2388,7 +3297,41 @@
                 <w:sz w:val="20"/>
                 <w:szCs w:val="20"/>
               </w:rPr>
-              <w:t>void setControl(arg,val)</w:t>
+              <w:t xml:space="preserve">void </w:t>
+            </w:r>
+            <w:proofErr w:type="spellStart"/>
+            <w:r>
+              <w:rPr>
+                <w:sz w:val="20"/>
+                <w:szCs w:val="20"/>
+              </w:rPr>
+              <w:t>setControl</w:t>
+            </w:r>
+            <w:proofErr w:type="spellEnd"/>
+            <w:r>
+              <w:rPr>
+                <w:sz w:val="20"/>
+                <w:szCs w:val="20"/>
+              </w:rPr>
+              <w:t>(</w:t>
+            </w:r>
+            <w:proofErr w:type="spellStart"/>
+            <w:proofErr w:type="gramStart"/>
+            <w:r>
+              <w:rPr>
+                <w:sz w:val="20"/>
+                <w:szCs w:val="20"/>
+              </w:rPr>
+              <w:t>arg,val</w:t>
+            </w:r>
+            <w:proofErr w:type="spellEnd"/>
+            <w:proofErr w:type="gramEnd"/>
+            <w:r>
+              <w:rPr>
+                <w:sz w:val="20"/>
+                <w:szCs w:val="20"/>
+              </w:rPr>
+              <w:t>)</w:t>
             </w:r>
           </w:p>
         </w:tc>
@@ -2409,8 +3352,33 @@
                 <w:sz w:val="20"/>
                 <w:szCs w:val="20"/>
               </w:rPr>
-              <w:t>calls set(val) for the turnout referenced by arg</w:t>
-            </w:r>
+              <w:t>calls set(</w:t>
+            </w:r>
+            <w:proofErr w:type="spellStart"/>
+            <w:r>
+              <w:rPr>
+                <w:sz w:val="20"/>
+                <w:szCs w:val="20"/>
+              </w:rPr>
+              <w:t>val</w:t>
+            </w:r>
+            <w:proofErr w:type="spellEnd"/>
+            <w:r>
+              <w:rPr>
+                <w:sz w:val="20"/>
+                <w:szCs w:val="20"/>
+              </w:rPr>
+              <w:t xml:space="preserve">) for the turnout referenced by </w:t>
+            </w:r>
+            <w:proofErr w:type="spellStart"/>
+            <w:r>
+              <w:rPr>
+                <w:sz w:val="20"/>
+                <w:szCs w:val="20"/>
+              </w:rPr>
+              <w:t>arg</w:t>
+            </w:r>
+            <w:proofErr w:type="spellEnd"/>
           </w:p>
         </w:tc>
       </w:tr>
@@ -2432,7 +3400,39 @@
                 <w:sz w:val="20"/>
                 <w:szCs w:val="20"/>
               </w:rPr>
-              <w:t>void setRemote(arg.val)</w:t>
+              <w:t xml:space="preserve">void </w:t>
+            </w:r>
+            <w:proofErr w:type="spellStart"/>
+            <w:r>
+              <w:rPr>
+                <w:sz w:val="20"/>
+                <w:szCs w:val="20"/>
+              </w:rPr>
+              <w:t>setRemote</w:t>
+            </w:r>
+            <w:proofErr w:type="spellEnd"/>
+            <w:r>
+              <w:rPr>
+                <w:sz w:val="20"/>
+                <w:szCs w:val="20"/>
+              </w:rPr>
+              <w:t>(</w:t>
+            </w:r>
+            <w:proofErr w:type="spellStart"/>
+            <w:r>
+              <w:rPr>
+                <w:sz w:val="20"/>
+                <w:szCs w:val="20"/>
+              </w:rPr>
+              <w:t>arg.val</w:t>
+            </w:r>
+            <w:proofErr w:type="spellEnd"/>
+            <w:r>
+              <w:rPr>
+                <w:sz w:val="20"/>
+                <w:szCs w:val="20"/>
+              </w:rPr>
+              <w:t>)</w:t>
             </w:r>
           </w:p>
         </w:tc>
@@ -2453,7 +3453,73 @@
                 <w:sz w:val="20"/>
                 <w:szCs w:val="20"/>
               </w:rPr>
-              <w:t>called when a remote TURNOUT message is received; calls sethw(val) to avoid sending an update back (and causing a feedback loop) and setSlavedControl(arg,val) to look and see if there is another turnout controlled by the same toggle</w:t>
+              <w:t xml:space="preserve">called when a remote TURNOUT message is received; calls </w:t>
+            </w:r>
+            <w:proofErr w:type="spellStart"/>
+            <w:r>
+              <w:rPr>
+                <w:sz w:val="20"/>
+                <w:szCs w:val="20"/>
+              </w:rPr>
+              <w:t>sethw</w:t>
+            </w:r>
+            <w:proofErr w:type="spellEnd"/>
+            <w:r>
+              <w:rPr>
+                <w:sz w:val="20"/>
+                <w:szCs w:val="20"/>
+              </w:rPr>
+              <w:t>(</w:t>
+            </w:r>
+            <w:proofErr w:type="spellStart"/>
+            <w:r>
+              <w:rPr>
+                <w:sz w:val="20"/>
+                <w:szCs w:val="20"/>
+              </w:rPr>
+              <w:t>val</w:t>
+            </w:r>
+            <w:proofErr w:type="spellEnd"/>
+            <w:r>
+              <w:rPr>
+                <w:sz w:val="20"/>
+                <w:szCs w:val="20"/>
+              </w:rPr>
+              <w:t xml:space="preserve">) to avoid sending an update back (and causing a feedback loop) and </w:t>
+            </w:r>
+            <w:proofErr w:type="spellStart"/>
+            <w:r>
+              <w:rPr>
+                <w:sz w:val="20"/>
+                <w:szCs w:val="20"/>
+              </w:rPr>
+              <w:t>setSlavedControl</w:t>
+            </w:r>
+            <w:proofErr w:type="spellEnd"/>
+            <w:r>
+              <w:rPr>
+                <w:sz w:val="20"/>
+                <w:szCs w:val="20"/>
+              </w:rPr>
+              <w:t>(</w:t>
+            </w:r>
+            <w:proofErr w:type="spellStart"/>
+            <w:proofErr w:type="gramStart"/>
+            <w:r>
+              <w:rPr>
+                <w:sz w:val="20"/>
+                <w:szCs w:val="20"/>
+              </w:rPr>
+              <w:t>arg,val</w:t>
+            </w:r>
+            <w:proofErr w:type="spellEnd"/>
+            <w:proofErr w:type="gramEnd"/>
+            <w:r>
+              <w:rPr>
+                <w:sz w:val="20"/>
+                <w:szCs w:val="20"/>
+              </w:rPr>
+              <w:t>) to look and see if there is another turnout controlled by the same toggle</w:t>
             </w:r>
           </w:p>
         </w:tc>
@@ -2476,7 +3542,39 @@
                 <w:sz w:val="20"/>
                 <w:szCs w:val="20"/>
               </w:rPr>
-              <w:t>void sendTurnoutsStatus(arg)</w:t>
+              <w:t xml:space="preserve">void </w:t>
+            </w:r>
+            <w:proofErr w:type="spellStart"/>
+            <w:r>
+              <w:rPr>
+                <w:sz w:val="20"/>
+                <w:szCs w:val="20"/>
+              </w:rPr>
+              <w:t>sendTurnoutsStatus</w:t>
+            </w:r>
+            <w:proofErr w:type="spellEnd"/>
+            <w:r>
+              <w:rPr>
+                <w:sz w:val="20"/>
+                <w:szCs w:val="20"/>
+              </w:rPr>
+              <w:t>(</w:t>
+            </w:r>
+            <w:proofErr w:type="spellStart"/>
+            <w:r>
+              <w:rPr>
+                <w:sz w:val="20"/>
+                <w:szCs w:val="20"/>
+              </w:rPr>
+              <w:t>arg</w:t>
+            </w:r>
+            <w:proofErr w:type="spellEnd"/>
+            <w:r>
+              <w:rPr>
+                <w:sz w:val="20"/>
+                <w:szCs w:val="20"/>
+              </w:rPr>
+              <w:t>)</w:t>
             </w:r>
           </w:p>
         </w:tc>
@@ -2497,8 +3595,58 @@
                 <w:sz w:val="20"/>
                 <w:szCs w:val="20"/>
               </w:rPr>
-              <w:t>calls sendUpdate() for the cmrs_turnout object referenced by arg</w:t>
-            </w:r>
+              <w:t xml:space="preserve">calls </w:t>
+            </w:r>
+            <w:proofErr w:type="spellStart"/>
+            <w:proofErr w:type="gramStart"/>
+            <w:r>
+              <w:rPr>
+                <w:sz w:val="20"/>
+                <w:szCs w:val="20"/>
+              </w:rPr>
+              <w:t>sendUpdate</w:t>
+            </w:r>
+            <w:proofErr w:type="spellEnd"/>
+            <w:r>
+              <w:rPr>
+                <w:sz w:val="20"/>
+                <w:szCs w:val="20"/>
+              </w:rPr>
+              <w:t>(</w:t>
+            </w:r>
+            <w:proofErr w:type="gramEnd"/>
+            <w:r>
+              <w:rPr>
+                <w:sz w:val="20"/>
+                <w:szCs w:val="20"/>
+              </w:rPr>
+              <w:t xml:space="preserve">) for the </w:t>
+            </w:r>
+            <w:proofErr w:type="spellStart"/>
+            <w:r>
+              <w:rPr>
+                <w:sz w:val="20"/>
+                <w:szCs w:val="20"/>
+              </w:rPr>
+              <w:t>cmrs_turnout</w:t>
+            </w:r>
+            <w:proofErr w:type="spellEnd"/>
+            <w:r>
+              <w:rPr>
+                <w:sz w:val="20"/>
+                <w:szCs w:val="20"/>
+              </w:rPr>
+              <w:t xml:space="preserve"> object referenced by </w:t>
+            </w:r>
+            <w:proofErr w:type="spellStart"/>
+            <w:r>
+              <w:rPr>
+                <w:sz w:val="20"/>
+                <w:szCs w:val="20"/>
+              </w:rPr>
+              <w:t>arg</w:t>
+            </w:r>
+            <w:proofErr w:type="spellEnd"/>
           </w:p>
         </w:tc>
       </w:tr>
@@ -2520,7 +3668,41 @@
                 <w:sz w:val="20"/>
                 <w:szCs w:val="20"/>
               </w:rPr>
-              <w:t>void setSlavedControl(arg,val)</w:t>
+              <w:t xml:space="preserve">void </w:t>
+            </w:r>
+            <w:proofErr w:type="spellStart"/>
+            <w:r>
+              <w:rPr>
+                <w:sz w:val="20"/>
+                <w:szCs w:val="20"/>
+              </w:rPr>
+              <w:t>setSlavedControl</w:t>
+            </w:r>
+            <w:proofErr w:type="spellEnd"/>
+            <w:r>
+              <w:rPr>
+                <w:sz w:val="20"/>
+                <w:szCs w:val="20"/>
+              </w:rPr>
+              <w:t>(</w:t>
+            </w:r>
+            <w:proofErr w:type="spellStart"/>
+            <w:proofErr w:type="gramStart"/>
+            <w:r>
+              <w:rPr>
+                <w:sz w:val="20"/>
+                <w:szCs w:val="20"/>
+              </w:rPr>
+              <w:t>arg,val</w:t>
+            </w:r>
+            <w:proofErr w:type="spellEnd"/>
+            <w:proofErr w:type="gramEnd"/>
+            <w:r>
+              <w:rPr>
+                <w:sz w:val="20"/>
+                <w:szCs w:val="20"/>
+              </w:rPr>
+              <w:t>)</w:t>
             </w:r>
           </w:p>
         </w:tc>
@@ -2541,7 +3723,71 @@
                 <w:sz w:val="20"/>
                 <w:szCs w:val="20"/>
               </w:rPr>
-              <w:t>[private] scans cmrs_turnout objects for additional turnouts that have the same control as the cmrs_turnout object referened by arg – if another exists, set control to val.</w:t>
+              <w:t xml:space="preserve">[private] scans </w:t>
+            </w:r>
+            <w:proofErr w:type="spellStart"/>
+            <w:r>
+              <w:rPr>
+                <w:sz w:val="20"/>
+                <w:szCs w:val="20"/>
+              </w:rPr>
+              <w:t>cmrs_turnout</w:t>
+            </w:r>
+            <w:proofErr w:type="spellEnd"/>
+            <w:r>
+              <w:rPr>
+                <w:sz w:val="20"/>
+                <w:szCs w:val="20"/>
+              </w:rPr>
+              <w:t xml:space="preserve"> objects for additional turnouts that have the same control as the </w:t>
+            </w:r>
+            <w:proofErr w:type="spellStart"/>
+            <w:r>
+              <w:rPr>
+                <w:sz w:val="20"/>
+                <w:szCs w:val="20"/>
+              </w:rPr>
+              <w:t>cmrs_turnout</w:t>
+            </w:r>
+            <w:proofErr w:type="spellEnd"/>
+            <w:r>
+              <w:rPr>
+                <w:sz w:val="20"/>
+                <w:szCs w:val="20"/>
+              </w:rPr>
+              <w:t xml:space="preserve"> object </w:t>
+            </w:r>
+            <w:proofErr w:type="spellStart"/>
+            <w:r>
+              <w:rPr>
+                <w:sz w:val="20"/>
+                <w:szCs w:val="20"/>
+              </w:rPr>
+              <w:t>referened</w:t>
+            </w:r>
+            <w:proofErr w:type="spellEnd"/>
+            <w:r>
+              <w:rPr>
+                <w:sz w:val="20"/>
+                <w:szCs w:val="20"/>
+              </w:rPr>
+              <w:t xml:space="preserve"> by </w:t>
+            </w:r>
+            <w:proofErr w:type="spellStart"/>
+            <w:r>
+              <w:rPr>
+                <w:sz w:val="20"/>
+                <w:szCs w:val="20"/>
+              </w:rPr>
+              <w:t>arg</w:t>
+            </w:r>
+            <w:proofErr w:type="spellEnd"/>
+            <w:r>
+              <w:rPr>
+                <w:sz w:val="20"/>
+                <w:szCs w:val="20"/>
+              </w:rPr>
+              <w:t xml:space="preserve"> – if another exists, set control to val.</w:t>
             </w:r>
           </w:p>
         </w:tc>
@@ -2564,7 +3810,15 @@
       </w:r>
       <w:r>
         <w:lastRenderedPageBreak/>
-        <w:t>the CMRS_2560 and JMRI and back before the turnout actually moves and updates its state in</w:t>
+        <w:t xml:space="preserve">the CMRS_2560 and JMRI and back before the turnout </w:t>
+      </w:r>
+      <w:proofErr w:type="gramStart"/>
+      <w:r>
+        <w:t>actually moves</w:t>
+      </w:r>
+      <w:proofErr w:type="gramEnd"/>
+      <w:r>
+        <w:t xml:space="preserve"> and updates its state in</w:t>
       </w:r>
       <w:r>
         <w:t xml:space="preserve"> the</w:t>
@@ -2581,8 +3835,13 @@
         <w:jc w:val="both"/>
       </w:pPr>
       <w:r>
-        <w:t>Class cmrs_turnout</w:t>
-      </w:r>
+        <w:t xml:space="preserve">Class </w:t>
+      </w:r>
+      <w:proofErr w:type="spellStart"/>
+      <w:r>
+        <w:t>cmrs_turnout</w:t>
+      </w:r>
+      <w:proofErr w:type="spellEnd"/>
     </w:p>
     <w:tbl>
       <w:tblPr>
@@ -2651,12 +3910,37 @@
                 <w:szCs w:val="20"/>
               </w:rPr>
             </w:pPr>
-            <w:r>
-              <w:rPr>
-                <w:sz w:val="20"/>
-                <w:szCs w:val="20"/>
-              </w:rPr>
-              <w:t>cmrs_turnout()</w:t>
+            <w:proofErr w:type="spellStart"/>
+            <w:r>
+              <w:rPr>
+                <w:sz w:val="20"/>
+                <w:szCs w:val="20"/>
+              </w:rPr>
+              <w:t>cmrs_</w:t>
+            </w:r>
+            <w:proofErr w:type="gramStart"/>
+            <w:r>
+              <w:rPr>
+                <w:sz w:val="20"/>
+                <w:szCs w:val="20"/>
+              </w:rPr>
+              <w:t>turnout</w:t>
+            </w:r>
+            <w:proofErr w:type="spellEnd"/>
+            <w:r>
+              <w:rPr>
+                <w:sz w:val="20"/>
+                <w:szCs w:val="20"/>
+              </w:rPr>
+              <w:t>(</w:t>
+            </w:r>
+            <w:proofErr w:type="gramEnd"/>
+            <w:r>
+              <w:rPr>
+                <w:sz w:val="20"/>
+                <w:szCs w:val="20"/>
+              </w:rPr>
+              <w:t>)</w:t>
             </w:r>
           </w:p>
         </w:tc>
@@ -2700,7 +3984,39 @@
                 <w:sz w:val="20"/>
                 <w:szCs w:val="20"/>
               </w:rPr>
-              <w:t>~cmrs_turnout()</w:t>
+              <w:t>~</w:t>
+            </w:r>
+            <w:proofErr w:type="spellStart"/>
+            <w:r>
+              <w:rPr>
+                <w:sz w:val="20"/>
+                <w:szCs w:val="20"/>
+              </w:rPr>
+              <w:t>cmrs_</w:t>
+            </w:r>
+            <w:proofErr w:type="gramStart"/>
+            <w:r>
+              <w:rPr>
+                <w:sz w:val="20"/>
+                <w:szCs w:val="20"/>
+              </w:rPr>
+              <w:t>turnout</w:t>
+            </w:r>
+            <w:proofErr w:type="spellEnd"/>
+            <w:r>
+              <w:rPr>
+                <w:sz w:val="20"/>
+                <w:szCs w:val="20"/>
+              </w:rPr>
+              <w:t>(</w:t>
+            </w:r>
+            <w:proofErr w:type="gramEnd"/>
+            <w:r>
+              <w:rPr>
+                <w:sz w:val="20"/>
+                <w:szCs w:val="20"/>
+              </w:rPr>
+              <w:t>)</w:t>
             </w:r>
           </w:p>
         </w:tc>
@@ -2744,7 +4060,41 @@
                 <w:sz w:val="20"/>
                 <w:szCs w:val="20"/>
               </w:rPr>
-              <w:t>void init(i,j)</w:t>
+              <w:t xml:space="preserve">void </w:t>
+            </w:r>
+            <w:proofErr w:type="spellStart"/>
+            <w:r>
+              <w:rPr>
+                <w:sz w:val="20"/>
+                <w:szCs w:val="20"/>
+              </w:rPr>
+              <w:t>init</w:t>
+            </w:r>
+            <w:proofErr w:type="spellEnd"/>
+            <w:r>
+              <w:rPr>
+                <w:sz w:val="20"/>
+                <w:szCs w:val="20"/>
+              </w:rPr>
+              <w:t>(</w:t>
+            </w:r>
+            <w:proofErr w:type="spellStart"/>
+            <w:proofErr w:type="gramStart"/>
+            <w:r>
+              <w:rPr>
+                <w:sz w:val="20"/>
+                <w:szCs w:val="20"/>
+              </w:rPr>
+              <w:t>i,j</w:t>
+            </w:r>
+            <w:proofErr w:type="spellEnd"/>
+            <w:proofErr w:type="gramEnd"/>
+            <w:r>
+              <w:rPr>
+                <w:sz w:val="20"/>
+                <w:szCs w:val="20"/>
+              </w:rPr>
+              <w:t>)</w:t>
             </w:r>
           </w:p>
         </w:tc>
@@ -2809,7 +4159,64 @@
                 <w:sz w:val="20"/>
                 <w:szCs w:val="20"/>
               </w:rPr>
-              <w:t>calls sethw(control) and sendUpdate() if sethw() returns 1</w:t>
+              <w:t xml:space="preserve">calls </w:t>
+            </w:r>
+            <w:proofErr w:type="spellStart"/>
+            <w:r>
+              <w:rPr>
+                <w:sz w:val="20"/>
+                <w:szCs w:val="20"/>
+              </w:rPr>
+              <w:t>sethw</w:t>
+            </w:r>
+            <w:proofErr w:type="spellEnd"/>
+            <w:r>
+              <w:rPr>
+                <w:sz w:val="20"/>
+                <w:szCs w:val="20"/>
+              </w:rPr>
+              <w:t xml:space="preserve">(control) and </w:t>
+            </w:r>
+            <w:proofErr w:type="spellStart"/>
+            <w:proofErr w:type="gramStart"/>
+            <w:r>
+              <w:rPr>
+                <w:sz w:val="20"/>
+                <w:szCs w:val="20"/>
+              </w:rPr>
+              <w:t>sendUpdate</w:t>
+            </w:r>
+            <w:proofErr w:type="spellEnd"/>
+            <w:r>
+              <w:rPr>
+                <w:sz w:val="20"/>
+                <w:szCs w:val="20"/>
+              </w:rPr>
+              <w:t>(</w:t>
+            </w:r>
+            <w:proofErr w:type="gramEnd"/>
+            <w:r>
+              <w:rPr>
+                <w:sz w:val="20"/>
+                <w:szCs w:val="20"/>
+              </w:rPr>
+              <w:t xml:space="preserve">) if </w:t>
+            </w:r>
+            <w:proofErr w:type="spellStart"/>
+            <w:r>
+              <w:rPr>
+                <w:sz w:val="20"/>
+                <w:szCs w:val="20"/>
+              </w:rPr>
+              <w:t>sethw</w:t>
+            </w:r>
+            <w:proofErr w:type="spellEnd"/>
+            <w:r>
+              <w:rPr>
+                <w:sz w:val="20"/>
+                <w:szCs w:val="20"/>
+              </w:rPr>
+              <w:t>() returns 1</w:t>
             </w:r>
           </w:p>
         </w:tc>
@@ -2832,7 +4239,23 @@
                 <w:sz w:val="20"/>
                 <w:szCs w:val="20"/>
               </w:rPr>
-              <w:t>byte sethw(control)</w:t>
+              <w:t xml:space="preserve">byte </w:t>
+            </w:r>
+            <w:proofErr w:type="spellStart"/>
+            <w:r>
+              <w:rPr>
+                <w:sz w:val="20"/>
+                <w:szCs w:val="20"/>
+              </w:rPr>
+              <w:t>sethw</w:t>
+            </w:r>
+            <w:proofErr w:type="spellEnd"/>
+            <w:r>
+              <w:rPr>
+                <w:sz w:val="20"/>
+                <w:szCs w:val="20"/>
+              </w:rPr>
+              <w:t>(control)</w:t>
             </w:r>
           </w:p>
         </w:tc>
@@ -2890,7 +4313,32 @@
                 <w:sz w:val="20"/>
                 <w:szCs w:val="20"/>
               </w:rPr>
-              <w:t>byte getControl()</w:t>
+              <w:t xml:space="preserve">byte </w:t>
+            </w:r>
+            <w:proofErr w:type="spellStart"/>
+            <w:proofErr w:type="gramStart"/>
+            <w:r>
+              <w:rPr>
+                <w:sz w:val="20"/>
+                <w:szCs w:val="20"/>
+              </w:rPr>
+              <w:t>getControl</w:t>
+            </w:r>
+            <w:proofErr w:type="spellEnd"/>
+            <w:r>
+              <w:rPr>
+                <w:sz w:val="20"/>
+                <w:szCs w:val="20"/>
+              </w:rPr>
+              <w:t>(</w:t>
+            </w:r>
+            <w:proofErr w:type="gramEnd"/>
+            <w:r>
+              <w:rPr>
+                <w:sz w:val="20"/>
+                <w:szCs w:val="20"/>
+              </w:rPr>
+              <w:t>)</w:t>
             </w:r>
           </w:p>
         </w:tc>
@@ -2934,7 +4382,32 @@
                 <w:sz w:val="20"/>
                 <w:szCs w:val="20"/>
               </w:rPr>
-              <w:t>void sendUpdate()</w:t>
+              <w:t xml:space="preserve">void </w:t>
+            </w:r>
+            <w:proofErr w:type="spellStart"/>
+            <w:proofErr w:type="gramStart"/>
+            <w:r>
+              <w:rPr>
+                <w:sz w:val="20"/>
+                <w:szCs w:val="20"/>
+              </w:rPr>
+              <w:t>sendUpdate</w:t>
+            </w:r>
+            <w:proofErr w:type="spellEnd"/>
+            <w:r>
+              <w:rPr>
+                <w:sz w:val="20"/>
+                <w:szCs w:val="20"/>
+              </w:rPr>
+              <w:t>(</w:t>
+            </w:r>
+            <w:proofErr w:type="gramEnd"/>
+            <w:r>
+              <w:rPr>
+                <w:sz w:val="20"/>
+                <w:szCs w:val="20"/>
+              </w:rPr>
+              <w:t>)</w:t>
             </w:r>
           </w:p>
         </w:tc>
@@ -2978,7 +4451,39 @@
                 <w:sz w:val="20"/>
                 <w:szCs w:val="20"/>
               </w:rPr>
-              <w:t>void turnout_throw()</w:t>
+              <w:t xml:space="preserve">void </w:t>
+            </w:r>
+            <w:proofErr w:type="spellStart"/>
+            <w:r>
+              <w:rPr>
+                <w:sz w:val="20"/>
+                <w:szCs w:val="20"/>
+              </w:rPr>
+              <w:t>turnout_</w:t>
+            </w:r>
+            <w:proofErr w:type="gramStart"/>
+            <w:r>
+              <w:rPr>
+                <w:sz w:val="20"/>
+                <w:szCs w:val="20"/>
+              </w:rPr>
+              <w:t>throw</w:t>
+            </w:r>
+            <w:proofErr w:type="spellEnd"/>
+            <w:r>
+              <w:rPr>
+                <w:sz w:val="20"/>
+                <w:szCs w:val="20"/>
+              </w:rPr>
+              <w:t>(</w:t>
+            </w:r>
+            <w:proofErr w:type="gramEnd"/>
+            <w:r>
+              <w:rPr>
+                <w:sz w:val="20"/>
+                <w:szCs w:val="20"/>
+              </w:rPr>
+              <w:t>)</w:t>
             </w:r>
           </w:p>
         </w:tc>
@@ -3022,7 +4527,39 @@
                 <w:sz w:val="20"/>
                 <w:szCs w:val="20"/>
               </w:rPr>
-              <w:t>void turnout_close()</w:t>
+              <w:t xml:space="preserve">void </w:t>
+            </w:r>
+            <w:proofErr w:type="spellStart"/>
+            <w:r>
+              <w:rPr>
+                <w:sz w:val="20"/>
+                <w:szCs w:val="20"/>
+              </w:rPr>
+              <w:t>turnout_</w:t>
+            </w:r>
+            <w:proofErr w:type="gramStart"/>
+            <w:r>
+              <w:rPr>
+                <w:sz w:val="20"/>
+                <w:szCs w:val="20"/>
+              </w:rPr>
+              <w:t>close</w:t>
+            </w:r>
+            <w:proofErr w:type="spellEnd"/>
+            <w:r>
+              <w:rPr>
+                <w:sz w:val="20"/>
+                <w:szCs w:val="20"/>
+              </w:rPr>
+              <w:t>(</w:t>
+            </w:r>
+            <w:proofErr w:type="gramEnd"/>
+            <w:r>
+              <w:rPr>
+                <w:sz w:val="20"/>
+                <w:szCs w:val="20"/>
+              </w:rPr>
+              <w:t>)</w:t>
             </w:r>
           </w:p>
         </w:tc>
@@ -3089,9 +4626,11 @@
       <w:r>
         <w:t xml:space="preserve">Class </w:t>
       </w:r>
+      <w:proofErr w:type="spellStart"/>
       <w:r>
         <w:t>CMRSquadSensors</w:t>
       </w:r>
+      <w:proofErr w:type="spellEnd"/>
     </w:p>
     <w:tbl>
       <w:tblPr>
@@ -3160,12 +4699,30 @@
                 <w:szCs w:val="20"/>
               </w:rPr>
             </w:pPr>
-            <w:r>
-              <w:rPr>
-                <w:sz w:val="20"/>
-                <w:szCs w:val="20"/>
-              </w:rPr>
-              <w:t>CMRSquadSensors()</w:t>
+            <w:proofErr w:type="spellStart"/>
+            <w:proofErr w:type="gramStart"/>
+            <w:r>
+              <w:rPr>
+                <w:sz w:val="20"/>
+                <w:szCs w:val="20"/>
+              </w:rPr>
+              <w:t>CMRSquadSensors</w:t>
+            </w:r>
+            <w:proofErr w:type="spellEnd"/>
+            <w:r>
+              <w:rPr>
+                <w:sz w:val="20"/>
+                <w:szCs w:val="20"/>
+              </w:rPr>
+              <w:t>(</w:t>
+            </w:r>
+            <w:proofErr w:type="gramEnd"/>
+            <w:r>
+              <w:rPr>
+                <w:sz w:val="20"/>
+                <w:szCs w:val="20"/>
+              </w:rPr>
+              <w:t>)</w:t>
             </w:r>
           </w:p>
         </w:tc>
@@ -3209,7 +4766,32 @@
                 <w:sz w:val="20"/>
                 <w:szCs w:val="20"/>
               </w:rPr>
-              <w:t>~CMRSquadSensors()</w:t>
+              <w:t>~</w:t>
+            </w:r>
+            <w:proofErr w:type="spellStart"/>
+            <w:proofErr w:type="gramStart"/>
+            <w:r>
+              <w:rPr>
+                <w:sz w:val="20"/>
+                <w:szCs w:val="20"/>
+              </w:rPr>
+              <w:t>CMRSquadSensors</w:t>
+            </w:r>
+            <w:proofErr w:type="spellEnd"/>
+            <w:r>
+              <w:rPr>
+                <w:sz w:val="20"/>
+                <w:szCs w:val="20"/>
+              </w:rPr>
+              <w:t>(</w:t>
+            </w:r>
+            <w:proofErr w:type="gramEnd"/>
+            <w:r>
+              <w:rPr>
+                <w:sz w:val="20"/>
+                <w:szCs w:val="20"/>
+              </w:rPr>
+              <w:t>)</w:t>
             </w:r>
           </w:p>
         </w:tc>
@@ -3253,7 +4835,32 @@
                 <w:sz w:val="20"/>
                 <w:szCs w:val="20"/>
               </w:rPr>
-              <w:t>void init()</w:t>
+              <w:t xml:space="preserve">void </w:t>
+            </w:r>
+            <w:proofErr w:type="spellStart"/>
+            <w:proofErr w:type="gramStart"/>
+            <w:r>
+              <w:rPr>
+                <w:sz w:val="20"/>
+                <w:szCs w:val="20"/>
+              </w:rPr>
+              <w:t>init</w:t>
+            </w:r>
+            <w:proofErr w:type="spellEnd"/>
+            <w:r>
+              <w:rPr>
+                <w:sz w:val="20"/>
+                <w:szCs w:val="20"/>
+              </w:rPr>
+              <w:t>(</w:t>
+            </w:r>
+            <w:proofErr w:type="gramEnd"/>
+            <w:r>
+              <w:rPr>
+                <w:sz w:val="20"/>
+                <w:szCs w:val="20"/>
+              </w:rPr>
+              <w:t>)</w:t>
             </w:r>
           </w:p>
         </w:tc>
@@ -3297,7 +4904,23 @@
                 <w:sz w:val="20"/>
                 <w:szCs w:val="20"/>
               </w:rPr>
-              <w:t>void scan()</w:t>
+              <w:t xml:space="preserve">void </w:t>
+            </w:r>
+            <w:proofErr w:type="gramStart"/>
+            <w:r>
+              <w:rPr>
+                <w:sz w:val="20"/>
+                <w:szCs w:val="20"/>
+              </w:rPr>
+              <w:t>scan(</w:t>
+            </w:r>
+            <w:proofErr w:type="gramEnd"/>
+            <w:r>
+              <w:rPr>
+                <w:sz w:val="20"/>
+                <w:szCs w:val="20"/>
+              </w:rPr>
+              <w:t>)</w:t>
             </w:r>
           </w:p>
         </w:tc>
@@ -3318,7 +4941,32 @@
                 <w:sz w:val="20"/>
                 <w:szCs w:val="20"/>
               </w:rPr>
-              <w:t>Scans through list of quad Turnout sensors to monitor (in EEPROM); any sensor objects that change trigger a call to sendUpdate()</w:t>
+              <w:t xml:space="preserve">Scans through list of quad Turnout sensors to monitor (in EEPROM); any sensor objects that change trigger a call to </w:t>
+            </w:r>
+            <w:proofErr w:type="spellStart"/>
+            <w:proofErr w:type="gramStart"/>
+            <w:r>
+              <w:rPr>
+                <w:sz w:val="20"/>
+                <w:szCs w:val="20"/>
+              </w:rPr>
+              <w:t>sendUpdate</w:t>
+            </w:r>
+            <w:proofErr w:type="spellEnd"/>
+            <w:r>
+              <w:rPr>
+                <w:sz w:val="20"/>
+                <w:szCs w:val="20"/>
+              </w:rPr>
+              <w:t>(</w:t>
+            </w:r>
+            <w:proofErr w:type="gramEnd"/>
+            <w:r>
+              <w:rPr>
+                <w:sz w:val="20"/>
+                <w:szCs w:val="20"/>
+              </w:rPr>
+              <w:t>)</w:t>
             </w:r>
           </w:p>
         </w:tc>
@@ -3341,7 +4989,39 @@
                 <w:sz w:val="20"/>
                 <w:szCs w:val="20"/>
               </w:rPr>
-              <w:t>int getQuadSensor(arg)</w:t>
+              <w:t xml:space="preserve">int </w:t>
+            </w:r>
+            <w:proofErr w:type="spellStart"/>
+            <w:r>
+              <w:rPr>
+                <w:sz w:val="20"/>
+                <w:szCs w:val="20"/>
+              </w:rPr>
+              <w:t>getQuadSensor</w:t>
+            </w:r>
+            <w:proofErr w:type="spellEnd"/>
+            <w:r>
+              <w:rPr>
+                <w:sz w:val="20"/>
+                <w:szCs w:val="20"/>
+              </w:rPr>
+              <w:t>(</w:t>
+            </w:r>
+            <w:proofErr w:type="spellStart"/>
+            <w:r>
+              <w:rPr>
+                <w:sz w:val="20"/>
+                <w:szCs w:val="20"/>
+              </w:rPr>
+              <w:t>arg</w:t>
+            </w:r>
+            <w:proofErr w:type="spellEnd"/>
+            <w:r>
+              <w:rPr>
+                <w:sz w:val="20"/>
+                <w:szCs w:val="20"/>
+              </w:rPr>
+              <w:t>)</w:t>
             </w:r>
           </w:p>
         </w:tc>
@@ -3362,8 +5042,33 @@
                 <w:sz w:val="20"/>
                 <w:szCs w:val="20"/>
               </w:rPr>
-              <w:t>Returns the value of the quadSensor object referenced by arg</w:t>
-            </w:r>
+              <w:t xml:space="preserve">Returns the value of the </w:t>
+            </w:r>
+            <w:proofErr w:type="spellStart"/>
+            <w:r>
+              <w:rPr>
+                <w:sz w:val="20"/>
+                <w:szCs w:val="20"/>
+              </w:rPr>
+              <w:t>quadSensor</w:t>
+            </w:r>
+            <w:proofErr w:type="spellEnd"/>
+            <w:r>
+              <w:rPr>
+                <w:sz w:val="20"/>
+                <w:szCs w:val="20"/>
+              </w:rPr>
+              <w:t xml:space="preserve"> object referenced by </w:t>
+            </w:r>
+            <w:proofErr w:type="spellStart"/>
+            <w:r>
+              <w:rPr>
+                <w:sz w:val="20"/>
+                <w:szCs w:val="20"/>
+              </w:rPr>
+              <w:t>arg</w:t>
+            </w:r>
+            <w:proofErr w:type="spellEnd"/>
           </w:p>
         </w:tc>
       </w:tr>
@@ -3385,7 +5090,39 @@
                 <w:sz w:val="20"/>
                 <w:szCs w:val="20"/>
               </w:rPr>
-              <w:t>void sendUpdate(arg)</w:t>
+              <w:t xml:space="preserve">void </w:t>
+            </w:r>
+            <w:proofErr w:type="spellStart"/>
+            <w:r>
+              <w:rPr>
+                <w:sz w:val="20"/>
+                <w:szCs w:val="20"/>
+              </w:rPr>
+              <w:t>sendUpdate</w:t>
+            </w:r>
+            <w:proofErr w:type="spellEnd"/>
+            <w:r>
+              <w:rPr>
+                <w:sz w:val="20"/>
+                <w:szCs w:val="20"/>
+              </w:rPr>
+              <w:t>(</w:t>
+            </w:r>
+            <w:proofErr w:type="spellStart"/>
+            <w:r>
+              <w:rPr>
+                <w:sz w:val="20"/>
+                <w:szCs w:val="20"/>
+              </w:rPr>
+              <w:t>arg</w:t>
+            </w:r>
+            <w:proofErr w:type="spellEnd"/>
+            <w:r>
+              <w:rPr>
+                <w:sz w:val="20"/>
+                <w:szCs w:val="20"/>
+              </w:rPr>
+              <w:t>)</w:t>
             </w:r>
           </w:p>
         </w:tc>
@@ -3429,7 +5166,39 @@
                 <w:sz w:val="20"/>
                 <w:szCs w:val="20"/>
               </w:rPr>
-              <w:t>void sendQuadSensorsStatus(arg)</w:t>
+              <w:t xml:space="preserve">void </w:t>
+            </w:r>
+            <w:proofErr w:type="spellStart"/>
+            <w:r>
+              <w:rPr>
+                <w:sz w:val="20"/>
+                <w:szCs w:val="20"/>
+              </w:rPr>
+              <w:t>sendQuadSensorsStatus</w:t>
+            </w:r>
+            <w:proofErr w:type="spellEnd"/>
+            <w:r>
+              <w:rPr>
+                <w:sz w:val="20"/>
+                <w:szCs w:val="20"/>
+              </w:rPr>
+              <w:t>(</w:t>
+            </w:r>
+            <w:proofErr w:type="spellStart"/>
+            <w:r>
+              <w:rPr>
+                <w:sz w:val="20"/>
+                <w:szCs w:val="20"/>
+              </w:rPr>
+              <w:t>arg</w:t>
+            </w:r>
+            <w:proofErr w:type="spellEnd"/>
+            <w:r>
+              <w:rPr>
+                <w:sz w:val="20"/>
+                <w:szCs w:val="20"/>
+              </w:rPr>
+              <w:t>)</w:t>
             </w:r>
           </w:p>
         </w:tc>
@@ -3450,7 +5219,39 @@
                 <w:sz w:val="20"/>
                 <w:szCs w:val="20"/>
               </w:rPr>
-              <w:t>Calls sendUpdate(arg) – used to send periodic status messages to JMRI</w:t>
+              <w:t xml:space="preserve">Calls </w:t>
+            </w:r>
+            <w:proofErr w:type="spellStart"/>
+            <w:r>
+              <w:rPr>
+                <w:sz w:val="20"/>
+                <w:szCs w:val="20"/>
+              </w:rPr>
+              <w:t>sendUpdate</w:t>
+            </w:r>
+            <w:proofErr w:type="spellEnd"/>
+            <w:r>
+              <w:rPr>
+                <w:sz w:val="20"/>
+                <w:szCs w:val="20"/>
+              </w:rPr>
+              <w:t>(</w:t>
+            </w:r>
+            <w:proofErr w:type="spellStart"/>
+            <w:r>
+              <w:rPr>
+                <w:sz w:val="20"/>
+                <w:szCs w:val="20"/>
+              </w:rPr>
+              <w:t>arg</w:t>
+            </w:r>
+            <w:proofErr w:type="spellEnd"/>
+            <w:r>
+              <w:rPr>
+                <w:sz w:val="20"/>
+                <w:szCs w:val="20"/>
+              </w:rPr>
+              <w:t>) – used to send periodic status messages to JMRI</w:t>
             </w:r>
           </w:p>
         </w:tc>
@@ -3473,7 +5274,15 @@
         <w:t>the turnout indicators</w:t>
       </w:r>
       <w:r>
-        <w:t xml:space="preserve">. Indicators can be programmed to be driven by the a sensor input or a toggle state if the sensor input is </w:t>
+        <w:t xml:space="preserve">. Indicators can be programmed to be driven by </w:t>
+      </w:r>
+      <w:proofErr w:type="gramStart"/>
+      <w:r>
+        <w:t>the a</w:t>
+      </w:r>
+      <w:proofErr w:type="gramEnd"/>
+      <w:r>
+        <w:t xml:space="preserve"> sensor input or a toggle state if the sensor input is </w:t>
       </w:r>
       <w:r>
         <w:t>inoperative (bad Tortoise contacts are all too regular).</w:t>
@@ -3484,8 +5293,13 @@
         <w:jc w:val="both"/>
       </w:pPr>
       <w:r>
-        <w:t>Class CMRSindicators</w:t>
-      </w:r>
+        <w:t xml:space="preserve">Class </w:t>
+      </w:r>
+      <w:proofErr w:type="spellStart"/>
+      <w:r>
+        <w:t>CMRSindicators</w:t>
+      </w:r>
+      <w:proofErr w:type="spellEnd"/>
     </w:p>
     <w:tbl>
       <w:tblPr>
@@ -3554,12 +5368,30 @@
                 <w:szCs w:val="20"/>
               </w:rPr>
             </w:pPr>
-            <w:r>
-              <w:rPr>
-                <w:sz w:val="20"/>
-                <w:szCs w:val="20"/>
-              </w:rPr>
-              <w:t>CMRSindicators()</w:t>
+            <w:proofErr w:type="spellStart"/>
+            <w:proofErr w:type="gramStart"/>
+            <w:r>
+              <w:rPr>
+                <w:sz w:val="20"/>
+                <w:szCs w:val="20"/>
+              </w:rPr>
+              <w:t>CMRSindicators</w:t>
+            </w:r>
+            <w:proofErr w:type="spellEnd"/>
+            <w:r>
+              <w:rPr>
+                <w:sz w:val="20"/>
+                <w:szCs w:val="20"/>
+              </w:rPr>
+              <w:t>(</w:t>
+            </w:r>
+            <w:proofErr w:type="gramEnd"/>
+            <w:r>
+              <w:rPr>
+                <w:sz w:val="20"/>
+                <w:szCs w:val="20"/>
+              </w:rPr>
+              <w:t>)</w:t>
             </w:r>
           </w:p>
         </w:tc>
@@ -3603,7 +5435,32 @@
                 <w:sz w:val="20"/>
                 <w:szCs w:val="20"/>
               </w:rPr>
-              <w:t>~CMRSindicators()</w:t>
+              <w:t>~</w:t>
+            </w:r>
+            <w:proofErr w:type="spellStart"/>
+            <w:proofErr w:type="gramStart"/>
+            <w:r>
+              <w:rPr>
+                <w:sz w:val="20"/>
+                <w:szCs w:val="20"/>
+              </w:rPr>
+              <w:t>CMRSindicators</w:t>
+            </w:r>
+            <w:proofErr w:type="spellEnd"/>
+            <w:r>
+              <w:rPr>
+                <w:sz w:val="20"/>
+                <w:szCs w:val="20"/>
+              </w:rPr>
+              <w:t>(</w:t>
+            </w:r>
+            <w:proofErr w:type="gramEnd"/>
+            <w:r>
+              <w:rPr>
+                <w:sz w:val="20"/>
+                <w:szCs w:val="20"/>
+              </w:rPr>
+              <w:t>)</w:t>
             </w:r>
           </w:p>
         </w:tc>
@@ -3647,7 +5504,32 @@
                 <w:sz w:val="20"/>
                 <w:szCs w:val="20"/>
               </w:rPr>
-              <w:t>void init()</w:t>
+              <w:t xml:space="preserve">void </w:t>
+            </w:r>
+            <w:proofErr w:type="spellStart"/>
+            <w:proofErr w:type="gramStart"/>
+            <w:r>
+              <w:rPr>
+                <w:sz w:val="20"/>
+                <w:szCs w:val="20"/>
+              </w:rPr>
+              <w:t>init</w:t>
+            </w:r>
+            <w:proofErr w:type="spellEnd"/>
+            <w:r>
+              <w:rPr>
+                <w:sz w:val="20"/>
+                <w:szCs w:val="20"/>
+              </w:rPr>
+              <w:t>(</w:t>
+            </w:r>
+            <w:proofErr w:type="gramEnd"/>
+            <w:r>
+              <w:rPr>
+                <w:sz w:val="20"/>
+                <w:szCs w:val="20"/>
+              </w:rPr>
+              <w:t>)</w:t>
             </w:r>
           </w:p>
         </w:tc>
@@ -3698,7 +5580,25 @@
                 <w:sz w:val="20"/>
                 <w:szCs w:val="20"/>
               </w:rPr>
-              <w:t>void set(arg,val)</w:t>
+              <w:t>void set(</w:t>
+            </w:r>
+            <w:proofErr w:type="spellStart"/>
+            <w:proofErr w:type="gramStart"/>
+            <w:r>
+              <w:rPr>
+                <w:sz w:val="20"/>
+                <w:szCs w:val="20"/>
+              </w:rPr>
+              <w:t>arg,val</w:t>
+            </w:r>
+            <w:proofErr w:type="spellEnd"/>
+            <w:proofErr w:type="gramEnd"/>
+            <w:r>
+              <w:rPr>
+                <w:sz w:val="20"/>
+                <w:szCs w:val="20"/>
+              </w:rPr>
+              <w:t>)</w:t>
             </w:r>
           </w:p>
         </w:tc>
@@ -3719,8 +5619,49 @@
                 <w:sz w:val="20"/>
                 <w:szCs w:val="20"/>
               </w:rPr>
-              <w:t>Call cmrs_indicator referenced by arg with value val</w:t>
-            </w:r>
+              <w:t xml:space="preserve">Call </w:t>
+            </w:r>
+            <w:proofErr w:type="spellStart"/>
+            <w:r>
+              <w:rPr>
+                <w:sz w:val="20"/>
+                <w:szCs w:val="20"/>
+              </w:rPr>
+              <w:t>cmrs_indicator</w:t>
+            </w:r>
+            <w:proofErr w:type="spellEnd"/>
+            <w:r>
+              <w:rPr>
+                <w:sz w:val="20"/>
+                <w:szCs w:val="20"/>
+              </w:rPr>
+              <w:t xml:space="preserve"> referenced by </w:t>
+            </w:r>
+            <w:proofErr w:type="spellStart"/>
+            <w:r>
+              <w:rPr>
+                <w:sz w:val="20"/>
+                <w:szCs w:val="20"/>
+              </w:rPr>
+              <w:t>arg</w:t>
+            </w:r>
+            <w:proofErr w:type="spellEnd"/>
+            <w:r>
+              <w:rPr>
+                <w:sz w:val="20"/>
+                <w:szCs w:val="20"/>
+              </w:rPr>
+              <w:t xml:space="preserve"> with value </w:t>
+            </w:r>
+            <w:proofErr w:type="spellStart"/>
+            <w:r>
+              <w:rPr>
+                <w:sz w:val="20"/>
+                <w:szCs w:val="20"/>
+              </w:rPr>
+              <w:t>val</w:t>
+            </w:r>
+            <w:proofErr w:type="spellEnd"/>
           </w:p>
         </w:tc>
       </w:tr>
@@ -3735,8 +5676,13 @@
         <w:jc w:val="both"/>
       </w:pPr>
       <w:r>
-        <w:t>Class cmrs_indicator</w:t>
-      </w:r>
+        <w:t xml:space="preserve">Class </w:t>
+      </w:r>
+      <w:proofErr w:type="spellStart"/>
+      <w:r>
+        <w:t>cmrs_indicator</w:t>
+      </w:r>
+      <w:proofErr w:type="spellEnd"/>
     </w:p>
     <w:tbl>
       <w:tblPr>
@@ -3805,12 +5751,37 @@
                 <w:szCs w:val="20"/>
               </w:rPr>
             </w:pPr>
-            <w:r>
-              <w:rPr>
-                <w:sz w:val="20"/>
-                <w:szCs w:val="20"/>
-              </w:rPr>
-              <w:t>cmrs_indicator()</w:t>
+            <w:proofErr w:type="spellStart"/>
+            <w:r>
+              <w:rPr>
+                <w:sz w:val="20"/>
+                <w:szCs w:val="20"/>
+              </w:rPr>
+              <w:t>cmrs_</w:t>
+            </w:r>
+            <w:proofErr w:type="gramStart"/>
+            <w:r>
+              <w:rPr>
+                <w:sz w:val="20"/>
+                <w:szCs w:val="20"/>
+              </w:rPr>
+              <w:t>indicator</w:t>
+            </w:r>
+            <w:proofErr w:type="spellEnd"/>
+            <w:r>
+              <w:rPr>
+                <w:sz w:val="20"/>
+                <w:szCs w:val="20"/>
+              </w:rPr>
+              <w:t>(</w:t>
+            </w:r>
+            <w:proofErr w:type="gramEnd"/>
+            <w:r>
+              <w:rPr>
+                <w:sz w:val="20"/>
+                <w:szCs w:val="20"/>
+              </w:rPr>
+              <w:t>)</w:t>
             </w:r>
           </w:p>
         </w:tc>
@@ -3854,7 +5825,39 @@
                 <w:sz w:val="20"/>
                 <w:szCs w:val="20"/>
               </w:rPr>
-              <w:t>~cmrs_indicator()</w:t>
+              <w:t>~</w:t>
+            </w:r>
+            <w:proofErr w:type="spellStart"/>
+            <w:r>
+              <w:rPr>
+                <w:sz w:val="20"/>
+                <w:szCs w:val="20"/>
+              </w:rPr>
+              <w:t>cmrs_</w:t>
+            </w:r>
+            <w:proofErr w:type="gramStart"/>
+            <w:r>
+              <w:rPr>
+                <w:sz w:val="20"/>
+                <w:szCs w:val="20"/>
+              </w:rPr>
+              <w:t>indicator</w:t>
+            </w:r>
+            <w:proofErr w:type="spellEnd"/>
+            <w:r>
+              <w:rPr>
+                <w:sz w:val="20"/>
+                <w:szCs w:val="20"/>
+              </w:rPr>
+              <w:t>(</w:t>
+            </w:r>
+            <w:proofErr w:type="gramEnd"/>
+            <w:r>
+              <w:rPr>
+                <w:sz w:val="20"/>
+                <w:szCs w:val="20"/>
+              </w:rPr>
+              <w:t>)</w:t>
             </w:r>
           </w:p>
         </w:tc>
@@ -3898,7 +5901,39 @@
                 <w:sz w:val="20"/>
                 <w:szCs w:val="20"/>
               </w:rPr>
-              <w:t>void init(arg)</w:t>
+              <w:t xml:space="preserve">void </w:t>
+            </w:r>
+            <w:proofErr w:type="spellStart"/>
+            <w:r>
+              <w:rPr>
+                <w:sz w:val="20"/>
+                <w:szCs w:val="20"/>
+              </w:rPr>
+              <w:t>init</w:t>
+            </w:r>
+            <w:proofErr w:type="spellEnd"/>
+            <w:r>
+              <w:rPr>
+                <w:sz w:val="20"/>
+                <w:szCs w:val="20"/>
+              </w:rPr>
+              <w:t>(</w:t>
+            </w:r>
+            <w:proofErr w:type="spellStart"/>
+            <w:r>
+              <w:rPr>
+                <w:sz w:val="20"/>
+                <w:szCs w:val="20"/>
+              </w:rPr>
+              <w:t>arg</w:t>
+            </w:r>
+            <w:proofErr w:type="spellEnd"/>
+            <w:r>
+              <w:rPr>
+                <w:sz w:val="20"/>
+                <w:szCs w:val="20"/>
+              </w:rPr>
+              <w:t>)</w:t>
             </w:r>
           </w:p>
         </w:tc>
@@ -3942,7 +5977,23 @@
                 <w:sz w:val="20"/>
                 <w:szCs w:val="20"/>
               </w:rPr>
-              <w:t>void set(arg)</w:t>
+              <w:t>void set(</w:t>
+            </w:r>
+            <w:proofErr w:type="spellStart"/>
+            <w:r>
+              <w:rPr>
+                <w:sz w:val="20"/>
+                <w:szCs w:val="20"/>
+              </w:rPr>
+              <w:t>arg</w:t>
+            </w:r>
+            <w:proofErr w:type="spellEnd"/>
+            <w:r>
+              <w:rPr>
+                <w:sz w:val="20"/>
+                <w:szCs w:val="20"/>
+              </w:rPr>
+              <w:t>)</w:t>
             </w:r>
           </w:p>
         </w:tc>
@@ -3986,7 +6037,23 @@
                 <w:sz w:val="20"/>
                 <w:szCs w:val="20"/>
               </w:rPr>
-              <w:t>byte get()</w:t>
+              <w:t xml:space="preserve">byte </w:t>
+            </w:r>
+            <w:proofErr w:type="gramStart"/>
+            <w:r>
+              <w:rPr>
+                <w:sz w:val="20"/>
+                <w:szCs w:val="20"/>
+              </w:rPr>
+              <w:t>get(</w:t>
+            </w:r>
+            <w:proofErr w:type="gramEnd"/>
+            <w:r>
+              <w:rPr>
+                <w:sz w:val="20"/>
+                <w:szCs w:val="20"/>
+              </w:rPr>
+              <w:t>)</w:t>
             </w:r>
           </w:p>
         </w:tc>
@@ -4024,7 +6091,7 @@
       </w:pPr>
     </w:p>
     <w:sectPr>
-      <w:footerReference w:type="default" r:id="rId11"/>
+      <w:footerReference w:type="default" r:id="rId12"/>
       <w:pgSz w:w="12240" w:h="15840"/>
       <w:pgMar w:top="1440" w:right="1440" w:bottom="1440" w:left="1440" w:header="720" w:footer="720" w:gutter="0"/>
       <w:cols w:space="720"/>
@@ -4146,7 +6213,15 @@
         <w:footnoteRef/>
       </w:r>
       <w:r>
-        <w:t xml:space="preserve"> This has not been implemented yet but is a design element for the Mococo Line stations 62 and 63.</w:t>
+        <w:t xml:space="preserve"> This has not been implemented yet but is a design element for the </w:t>
+      </w:r>
+      <w:proofErr w:type="spellStart"/>
+      <w:r>
+        <w:t>Mococo</w:t>
+      </w:r>
+      <w:proofErr w:type="spellEnd"/>
+      <w:r>
+        <w:t xml:space="preserve"> Line stations 62 and 63.</w:t>
       </w:r>
     </w:p>
   </w:footnote>
@@ -4365,8 +6440,124 @@
       </w:rPr>
     </w:lvl>
   </w:abstractNum>
+  <w:abstractNum w:abstractNumId="1" w15:restartNumberingAfterBreak="0">
+    <w:nsid w:val="0EF212E9"/>
+    <w:multiLevelType w:val="hybridMultilevel"/>
+    <w:tmpl w:val="748CB254"/>
+    <w:lvl w:ilvl="0" w:tplc="04090001">
+      <w:start w:val="1"/>
+      <w:numFmt w:val="bullet"/>
+      <w:lvlText w:val=""/>
+      <w:lvlJc w:val="left"/>
+      <w:pPr>
+        <w:ind w:left="720" w:hanging="360"/>
+      </w:pPr>
+      <w:rPr>
+        <w:rFonts w:ascii="Symbol" w:hAnsi="Symbol" w:hint="default"/>
+      </w:rPr>
+    </w:lvl>
+    <w:lvl w:ilvl="1" w:tplc="04090003">
+      <w:start w:val="1"/>
+      <w:numFmt w:val="bullet"/>
+      <w:lvlText w:val="o"/>
+      <w:lvlJc w:val="left"/>
+      <w:pPr>
+        <w:ind w:left="1440" w:hanging="360"/>
+      </w:pPr>
+      <w:rPr>
+        <w:rFonts w:ascii="Courier New" w:hAnsi="Courier New" w:cs="Courier New" w:hint="default"/>
+      </w:rPr>
+    </w:lvl>
+    <w:lvl w:ilvl="2" w:tplc="04090005" w:tentative="1">
+      <w:start w:val="1"/>
+      <w:numFmt w:val="bullet"/>
+      <w:lvlText w:val=""/>
+      <w:lvlJc w:val="left"/>
+      <w:pPr>
+        <w:ind w:left="2160" w:hanging="360"/>
+      </w:pPr>
+      <w:rPr>
+        <w:rFonts w:ascii="Wingdings" w:hAnsi="Wingdings" w:hint="default"/>
+      </w:rPr>
+    </w:lvl>
+    <w:lvl w:ilvl="3" w:tplc="04090001" w:tentative="1">
+      <w:start w:val="1"/>
+      <w:numFmt w:val="bullet"/>
+      <w:lvlText w:val=""/>
+      <w:lvlJc w:val="left"/>
+      <w:pPr>
+        <w:ind w:left="2880" w:hanging="360"/>
+      </w:pPr>
+      <w:rPr>
+        <w:rFonts w:ascii="Symbol" w:hAnsi="Symbol" w:hint="default"/>
+      </w:rPr>
+    </w:lvl>
+    <w:lvl w:ilvl="4" w:tplc="04090003" w:tentative="1">
+      <w:start w:val="1"/>
+      <w:numFmt w:val="bullet"/>
+      <w:lvlText w:val="o"/>
+      <w:lvlJc w:val="left"/>
+      <w:pPr>
+        <w:ind w:left="3600" w:hanging="360"/>
+      </w:pPr>
+      <w:rPr>
+        <w:rFonts w:ascii="Courier New" w:hAnsi="Courier New" w:cs="Courier New" w:hint="default"/>
+      </w:rPr>
+    </w:lvl>
+    <w:lvl w:ilvl="5" w:tplc="04090005" w:tentative="1">
+      <w:start w:val="1"/>
+      <w:numFmt w:val="bullet"/>
+      <w:lvlText w:val=""/>
+      <w:lvlJc w:val="left"/>
+      <w:pPr>
+        <w:ind w:left="4320" w:hanging="360"/>
+      </w:pPr>
+      <w:rPr>
+        <w:rFonts w:ascii="Wingdings" w:hAnsi="Wingdings" w:hint="default"/>
+      </w:rPr>
+    </w:lvl>
+    <w:lvl w:ilvl="6" w:tplc="04090001" w:tentative="1">
+      <w:start w:val="1"/>
+      <w:numFmt w:val="bullet"/>
+      <w:lvlText w:val=""/>
+      <w:lvlJc w:val="left"/>
+      <w:pPr>
+        <w:ind w:left="5040" w:hanging="360"/>
+      </w:pPr>
+      <w:rPr>
+        <w:rFonts w:ascii="Symbol" w:hAnsi="Symbol" w:hint="default"/>
+      </w:rPr>
+    </w:lvl>
+    <w:lvl w:ilvl="7" w:tplc="04090003" w:tentative="1">
+      <w:start w:val="1"/>
+      <w:numFmt w:val="bullet"/>
+      <w:lvlText w:val="o"/>
+      <w:lvlJc w:val="left"/>
+      <w:pPr>
+        <w:ind w:left="5760" w:hanging="360"/>
+      </w:pPr>
+      <w:rPr>
+        <w:rFonts w:ascii="Courier New" w:hAnsi="Courier New" w:cs="Courier New" w:hint="default"/>
+      </w:rPr>
+    </w:lvl>
+    <w:lvl w:ilvl="8" w:tplc="04090005" w:tentative="1">
+      <w:start w:val="1"/>
+      <w:numFmt w:val="bullet"/>
+      <w:lvlText w:val=""/>
+      <w:lvlJc w:val="left"/>
+      <w:pPr>
+        <w:ind w:left="6480" w:hanging="360"/>
+      </w:pPr>
+      <w:rPr>
+        <w:rFonts w:ascii="Wingdings" w:hAnsi="Wingdings" w:hint="default"/>
+      </w:rPr>
+    </w:lvl>
+  </w:abstractNum>
   <w:num w:numId="1" w16cid:durableId="1716351483">
     <w:abstractNumId w:val="0"/>
+  </w:num>
+  <w:num w:numId="2" w16cid:durableId="1080760951">
+    <w:abstractNumId w:val="1"/>
   </w:num>
 </w:numbering>
 </file>
@@ -4935,6 +7126,25 @@
       </w:tblBorders>
     </w:tblPr>
   </w:style>
+  <w:style w:type="paragraph" w:styleId="Caption">
+    <w:name w:val="caption"/>
+    <w:basedOn w:val="Normal"/>
+    <w:next w:val="Normal"/>
+    <w:uiPriority w:val="35"/>
+    <w:unhideWhenUsed/>
+    <w:qFormat/>
+    <w:rsid w:val="003B7B7D"/>
+    <w:pPr>
+      <w:spacing w:after="200" w:line="240" w:lineRule="auto"/>
+    </w:pPr>
+    <w:rPr>
+      <w:i/>
+      <w:iCs/>
+      <w:color w:val="44546A" w:themeColor="text2"/>
+      <w:sz w:val="18"/>
+      <w:szCs w:val="18"/>
+    </w:rPr>
+  </w:style>
 </w:styles>
 </file>
 

</xml_diff>

<commit_message>
Update to Theory of Operation document
</commit_message>
<xml_diff>
--- a/Theory of Operation.docx
+++ b/Theory of Operation.docx
@@ -1,6 +1,6 @@
 
 <file path=word/document.xml><?xml version="1.0" encoding="utf-8"?>
-<w:document xmlns:wpc="http://schemas.microsoft.com/office/word/2010/wordprocessingCanvas" xmlns:cx="http://schemas.microsoft.com/office/drawing/2014/chartex" xmlns:cx1="http://schemas.microsoft.com/office/drawing/2015/9/8/chartex" xmlns:cx2="http://schemas.microsoft.com/office/drawing/2015/10/21/chartex" xmlns:cx3="http://schemas.microsoft.com/office/drawing/2016/5/9/chartex" xmlns:cx4="http://schemas.microsoft.com/office/drawing/2016/5/10/chartex" xmlns:cx5="http://schemas.microsoft.com/office/drawing/2016/5/11/chartex" xmlns:cx6="http://schemas.microsoft.com/office/drawing/2016/5/12/chartex" xmlns:cx7="http://schemas.microsoft.com/office/drawing/2016/5/13/chartex" xmlns:cx8="http://schemas.microsoft.com/office/drawing/2016/5/14/chartex" xmlns:mc="http://schemas.openxmlformats.org/markup-compatibility/2006" xmlns:aink="http://schemas.microsoft.com/office/drawing/2016/ink" xmlns:am3d="http://schemas.microsoft.com/office/drawing/2017/model3d" xmlns:o="urn:schemas-microsoft-com:office:office" xmlns:oel="http://schemas.microsoft.com/office/2019/extlst" xmlns:r="http://schemas.openxmlformats.org/officeDocument/2006/relationships" xmlns:m="http://schemas.openxmlformats.org/officeDocument/2006/math" xmlns:v="urn:schemas-microsoft-com:vml" xmlns:wp14="http://schemas.microsoft.com/office/word/2010/wordprocessingDrawing" xmlns:wp="http://schemas.openxmlformats.org/drawingml/2006/wordprocessingDrawing" xmlns:w10="urn:schemas-microsoft-com:office:word" xmlns:w="http://schemas.openxmlformats.org/wordprocessingml/2006/main" xmlns:w14="http://schemas.microsoft.com/office/word/2010/wordml" xmlns:w15="http://schemas.microsoft.com/office/word/2012/wordml" xmlns:w16cex="http://schemas.microsoft.com/office/word/2018/wordml/cex" xmlns:w16cid="http://schemas.microsoft.com/office/word/2016/wordml/cid" xmlns:w16="http://schemas.microsoft.com/office/word/2018/wordml" xmlns:w16sdtdh="http://schemas.microsoft.com/office/word/2020/wordml/sdtdatahash" xmlns:w16se="http://schemas.microsoft.com/office/word/2015/wordml/symex" xmlns:wpg="http://schemas.microsoft.com/office/word/2010/wordprocessingGroup" xmlns:wpi="http://schemas.microsoft.com/office/word/2010/wordprocessingInk" xmlns:wne="http://schemas.microsoft.com/office/word/2006/wordml" xmlns:wps="http://schemas.microsoft.com/office/word/2010/wordprocessingShape" mc:Ignorable="w14 w15 w16se w16cid w16 w16cex w16sdtdh wp14">
+<w:document xmlns:wpc="http://schemas.microsoft.com/office/word/2010/wordprocessingCanvas" xmlns:cx="http://schemas.microsoft.com/office/drawing/2014/chartex" xmlns:cx1="http://schemas.microsoft.com/office/drawing/2015/9/8/chartex" xmlns:cx2="http://schemas.microsoft.com/office/drawing/2015/10/21/chartex" xmlns:cx3="http://schemas.microsoft.com/office/drawing/2016/5/9/chartex" xmlns:cx4="http://schemas.microsoft.com/office/drawing/2016/5/10/chartex" xmlns:cx5="http://schemas.microsoft.com/office/drawing/2016/5/11/chartex" xmlns:cx6="http://schemas.microsoft.com/office/drawing/2016/5/12/chartex" xmlns:cx7="http://schemas.microsoft.com/office/drawing/2016/5/13/chartex" xmlns:cx8="http://schemas.microsoft.com/office/drawing/2016/5/14/chartex" xmlns:mc="http://schemas.openxmlformats.org/markup-compatibility/2006" xmlns:aink="http://schemas.microsoft.com/office/drawing/2016/ink" xmlns:am3d="http://schemas.microsoft.com/office/drawing/2017/model3d" xmlns:o="urn:schemas-microsoft-com:office:office" xmlns:oel="http://schemas.microsoft.com/office/2019/extlst" xmlns:r="http://schemas.openxmlformats.org/officeDocument/2006/relationships" xmlns:m="http://schemas.openxmlformats.org/officeDocument/2006/math" xmlns:v="urn:schemas-microsoft-com:vml" xmlns:wp14="http://schemas.microsoft.com/office/word/2010/wordprocessingDrawing" xmlns:wp="http://schemas.openxmlformats.org/drawingml/2006/wordprocessingDrawing" xmlns:w10="urn:schemas-microsoft-com:office:word" xmlns:w="http://schemas.openxmlformats.org/wordprocessingml/2006/main" xmlns:w14="http://schemas.microsoft.com/office/word/2010/wordml" xmlns:w15="http://schemas.microsoft.com/office/word/2012/wordml" xmlns:w16cex="http://schemas.microsoft.com/office/word/2018/wordml/cex" xmlns:w16cid="http://schemas.microsoft.com/office/word/2016/wordml/cid" xmlns:w16="http://schemas.microsoft.com/office/word/2018/wordml" xmlns:w16du="http://schemas.microsoft.com/office/word/2023/wordml/word16du" xmlns:w16sdtdh="http://schemas.microsoft.com/office/word/2020/wordml/sdtdatahash" xmlns:w16se="http://schemas.microsoft.com/office/word/2015/wordml/symex" xmlns:wpg="http://schemas.microsoft.com/office/word/2010/wordprocessingGroup" xmlns:wpi="http://schemas.microsoft.com/office/word/2010/wordprocessingInk" xmlns:wne="http://schemas.microsoft.com/office/word/2006/wordml" xmlns:wps="http://schemas.microsoft.com/office/word/2010/wordprocessingShape" mc:Ignorable="w14 w15 w16se w16cid w16 w16cex w16sdtdh w16du wp14">
   <w:body>
     <w:p>
       <w:pPr>
@@ -454,7 +454,37 @@
       </w:r>
       <w:proofErr w:type="spellEnd"/>
       <w:r>
-        <w:t xml:space="preserve"> network. Though not installed at this time, there is a plan to use three or four Cisco switches as concentrators around the Layout Room that will be exclusively for the CMRS_2560 system and will be an unrouteable network space </w:t>
+        <w:t xml:space="preserve"> network. Though not installed at this time, there is a plan to use three or four Cisco switches as concentrators around the Layout Room that will be exclusively for the CMRS_2560 system</w:t>
+      </w:r>
+      <w:r>
+        <w:t>.</w:t>
+      </w:r>
+      <w:r>
+        <w:t xml:space="preserve"> </w:t>
+      </w:r>
+      <w:r>
+        <w:t>The Internet network</w:t>
+      </w:r>
+      <w:r>
+        <w:t xml:space="preserve"> </w:t>
+      </w:r>
+      <w:r>
+        <w:t>has been selected to be</w:t>
+      </w:r>
+      <w:r>
+        <w:t xml:space="preserve"> an </w:t>
+      </w:r>
+      <w:r>
+        <w:t>“</w:t>
+      </w:r>
+      <w:r>
+        <w:t>unrouteable network space</w:t>
+      </w:r>
+      <w:r>
+        <w:t>”</w:t>
+      </w:r>
+      <w:r>
+        <w:t xml:space="preserve"> </w:t>
       </w:r>
       <w:proofErr w:type="gramStart"/>
       <w:r>
@@ -534,7 +564,13 @@
         <w:footnoteReference w:id="4"/>
       </w:r>
       <w:r>
-        <w:t>, and a Liquid Crystal display controller (TBD).</w:t>
+        <w:t>, and a Liquid Crystal display controller (</w:t>
+      </w:r>
+      <w:r>
+        <w:t xml:space="preserve">model </w:t>
+      </w:r>
+      <w:r>
+        <w:t>TBD).</w:t>
       </w:r>
     </w:p>
     <w:p>
@@ -636,6 +672,11 @@
       </w:pPr>
       <w:r>
         <w:t>Liquid Crystal – 20x4 display (TBD controller commercial board integrated)</w:t>
+      </w:r>
+    </w:p>
+    <w:p>
+      <w:r>
+        <w:t>I2C Interface Specification</w:t>
       </w:r>
     </w:p>
     <w:p>
@@ -906,18 +947,19 @@
         <w:jc w:val="both"/>
       </w:pPr>
       <w:r>
-        <w:t xml:space="preserve">The “address” specified in the Arduino software interface is </w:t>
-      </w:r>
-      <w:proofErr w:type="gramStart"/>
-      <w:r>
-        <w:t>actually the</w:t>
-      </w:r>
-      <w:proofErr w:type="gramEnd"/>
-      <w:r>
-        <w:t xml:space="preserve"> </w:t>
-      </w:r>
-      <w:r>
-        <w:t>6 bits, 6 to 1. Bits 6 through 4 are usually masked permanently by the I/O device. For the PCF8574 and MCP23017, DDD is masked to 100; for the PCF8574A, DDD is masked to 111. The three programmable bits, A2, A1, and A0, are pins on the device and are generally set by a DIP toggle switch on the board in question. Thus</w:t>
+        <w:t xml:space="preserve">The “address” specified in the Arduino software interface </w:t>
+      </w:r>
+      <w:r>
+        <w:t xml:space="preserve">are </w:t>
+      </w:r>
+      <w:r>
+        <w:t xml:space="preserve">the </w:t>
+      </w:r>
+      <w:r>
+        <w:t xml:space="preserve">middle </w:t>
+      </w:r>
+      <w:r>
+        <w:t>6 bits, 6 to 1. Bits 6 through 4 are usually masked permanently by the I/O device. For the PCF8574 and MCP23017, DDD is masked to 100; for the PCF8574A, DDD is masked to 111. The three programmable bits, A2, A1, and A0, are pins on the device and are set by a DIP toggle switch on the board in question. Thus</w:t>
       </w:r>
       <w:r>
         <w:t>,</w:t>
@@ -925,11 +967,9 @@
       <w:r>
         <w:t xml:space="preserve"> the accessible address space for the CMRS_2560 devices </w:t>
       </w:r>
-      <w:proofErr w:type="gramStart"/>
-      <w:r>
-        <w:t>is</w:t>
-      </w:r>
-      <w:proofErr w:type="gramEnd"/>
+      <w:r>
+        <w:t>are:</w:t>
+      </w:r>
     </w:p>
     <w:tbl>
       <w:tblPr>
@@ -1164,6 +1204,7 @@
         <w:jc w:val="both"/>
       </w:pPr>
       <w:r>
+        <w:lastRenderedPageBreak/>
         <w:t>Thus, for the selection of devices in this project, there are only 16 available addresses on the I2C bus. The current allocation of addresses is thus:</w:t>
       </w:r>
     </w:p>
@@ -1188,7 +1229,6 @@
               <w:jc w:val="center"/>
             </w:pPr>
             <w:r>
-              <w:lastRenderedPageBreak/>
               <w:t>Device Type</w:t>
             </w:r>
           </w:p>
@@ -1564,47 +1604,6 @@
       </w:r>
       <w:r>
         <w:t>including this documentation.</w:t>
-      </w:r>
-    </w:p>
-    <w:p>
-      <w:pPr>
-        <w:jc w:val="both"/>
-      </w:pPr>
-      <w:r>
-        <w:t xml:space="preserve">The Arduino itself </w:t>
-      </w:r>
-      <w:r>
-        <w:t xml:space="preserve">understands only two “entry” points, calling </w:t>
-      </w:r>
-      <w:proofErr w:type="gramStart"/>
-      <w:r>
-        <w:t>setup(</w:t>
-      </w:r>
-      <w:proofErr w:type="gramEnd"/>
-      <w:r>
-        <w:t xml:space="preserve">) </w:t>
-      </w:r>
-      <w:r>
-        <w:t xml:space="preserve">once at the beginning of execution and then calling loop() repeatedly until physically reset or powered off. </w:t>
-      </w:r>
-      <w:r>
-        <w:t xml:space="preserve">Figure 1 shows the flowchart of the </w:t>
-      </w:r>
-      <w:proofErr w:type="gramStart"/>
-      <w:r>
-        <w:t>setup(</w:t>
-      </w:r>
-      <w:proofErr w:type="gramEnd"/>
-      <w:r>
-        <w:t xml:space="preserve">) function for the CMRS_2560 project. The </w:t>
-      </w:r>
-      <w:proofErr w:type="gramStart"/>
-      <w:r>
-        <w:t>setup(</w:t>
-      </w:r>
-      <w:proofErr w:type="gramEnd"/>
-      <w:r>
-        <w:t xml:space="preserve">) routine initializes the interfaces (Serial for the monitor console, the Ethernet driver, and the I2C driver). It also tests for the presence of a microSD card inserted in the Ethernet shield. </w:t>
       </w:r>
     </w:p>
     <w:p>
@@ -1692,8 +1691,49 @@
         <w:jc w:val="both"/>
       </w:pPr>
       <w:r>
+        <w:t xml:space="preserve">The Arduino itself understands only two “entry” points, calling </w:t>
+      </w:r>
+      <w:proofErr w:type="gramStart"/>
+      <w:r>
+        <w:t>setup(</w:t>
+      </w:r>
+      <w:proofErr w:type="gramEnd"/>
+      <w:r>
+        <w:t xml:space="preserve">) once at the beginning of execution and then calling loop() repeatedly until physically reset or powered off. Figure 1 shows the flowchart of the </w:t>
+      </w:r>
+      <w:proofErr w:type="gramStart"/>
+      <w:r>
+        <w:t>setup(</w:t>
+      </w:r>
+      <w:proofErr w:type="gramEnd"/>
+      <w:r>
+        <w:t xml:space="preserve">) function for the CMRS_2560 project. The </w:t>
+      </w:r>
+      <w:proofErr w:type="gramStart"/>
+      <w:r>
+        <w:t>setup(</w:t>
+      </w:r>
+      <w:proofErr w:type="gramEnd"/>
+      <w:r>
+        <w:t xml:space="preserve">) routine initializes the interfaces (Serial for the </w:t>
+      </w:r>
+      <w:r>
         <w:lastRenderedPageBreak/>
-        <w:t xml:space="preserve">If the microSD card is present, this is used as a signal to enter the device configuration console using the Serial Monitor interface in the Arduino IDE. See Appendix A for more information on the configuration console commands. </w:t>
+        <w:t xml:space="preserve">monitor console, the Ethernet driver, and the I2C driver). It also tests for the presence of a microSD card inserted in the Ethernet shield. </w:t>
+      </w:r>
+    </w:p>
+    <w:p>
+      <w:pPr>
+        <w:jc w:val="both"/>
+      </w:pPr>
+      <w:r>
+        <w:t xml:space="preserve">If the microSD card is present, this is used as a signal to enter the device configuration console using the Serial Monitor interface in the Arduino IDE. See Appendix </w:t>
+      </w:r>
+      <w:r>
+        <w:t>A</w:t>
+      </w:r>
+      <w:r>
+        <w:t xml:space="preserve"> for more information on the configuration console commands. </w:t>
       </w:r>
     </w:p>
     <w:p>
@@ -1765,12 +1805,1016 @@
       </w:r>
     </w:p>
     <w:p>
-      <w:pPr>
-        <w:jc w:val="both"/>
-      </w:pPr>
       <w:r>
         <w:lastRenderedPageBreak/>
         <w:t>Appendix A</w:t>
+      </w:r>
+      <w:r>
+        <w:tab/>
+        <w:t>CMRS_2560 Console Commands</w:t>
+      </w:r>
+    </w:p>
+    <w:p>
+      <w:r>
+        <w:t>The following commands are available once the CMRS_2560 is in configuration mode (powered up with a microSD card installed in the Ethernet shield).</w:t>
+      </w:r>
+    </w:p>
+    <w:p>
+      <w:r>
+        <w:t>Examine</w:t>
+      </w:r>
+    </w:p>
+    <w:p>
+      <w:pPr>
+        <w:rPr>
+          <w:i/>
+          <w:iCs/>
+        </w:rPr>
+      </w:pPr>
+      <w:r>
+        <w:rPr>
+          <w:i/>
+          <w:iCs/>
+        </w:rPr>
+        <w:tab/>
+        <w:t xml:space="preserve">ex </w:t>
+      </w:r>
+      <w:proofErr w:type="spellStart"/>
+      <w:r>
+        <w:rPr>
+          <w:i/>
+          <w:iCs/>
+        </w:rPr>
+        <w:t>aaaa</w:t>
+      </w:r>
+      <w:proofErr w:type="spellEnd"/>
+      <w:r>
+        <w:rPr>
+          <w:i/>
+          <w:iCs/>
+        </w:rPr>
+        <w:t xml:space="preserve"> </w:t>
+      </w:r>
+      <w:proofErr w:type="spellStart"/>
+      <w:r>
+        <w:rPr>
+          <w:i/>
+          <w:iCs/>
+        </w:rPr>
+        <w:t>dddd</w:t>
+      </w:r>
+      <w:proofErr w:type="spellEnd"/>
+      <w:r>
+        <w:rPr>
+          <w:i/>
+          <w:iCs/>
+        </w:rPr>
+        <w:br/>
+      </w:r>
+      <w:r>
+        <w:rPr>
+          <w:i/>
+          <w:iCs/>
+        </w:rPr>
+        <w:tab/>
+        <w:t xml:space="preserve">ex/h </w:t>
+      </w:r>
+      <w:proofErr w:type="spellStart"/>
+      <w:r>
+        <w:rPr>
+          <w:i/>
+          <w:iCs/>
+        </w:rPr>
+        <w:t>aaaa</w:t>
+      </w:r>
+      <w:proofErr w:type="spellEnd"/>
+      <w:r>
+        <w:rPr>
+          <w:i/>
+          <w:iCs/>
+        </w:rPr>
+        <w:t xml:space="preserve"> </w:t>
+      </w:r>
+      <w:proofErr w:type="spellStart"/>
+      <w:r>
+        <w:rPr>
+          <w:i/>
+          <w:iCs/>
+        </w:rPr>
+        <w:t>dddd</w:t>
+      </w:r>
+      <w:proofErr w:type="spellEnd"/>
+      <w:r>
+        <w:rPr>
+          <w:i/>
+          <w:iCs/>
+        </w:rPr>
+        <w:br/>
+      </w:r>
+      <w:r>
+        <w:rPr>
+          <w:i/>
+          <w:iCs/>
+        </w:rPr>
+        <w:tab/>
+        <w:t xml:space="preserve">ex/s </w:t>
+      </w:r>
+      <w:proofErr w:type="spellStart"/>
+      <w:r>
+        <w:rPr>
+          <w:i/>
+          <w:iCs/>
+        </w:rPr>
+        <w:t>aaaa</w:t>
+      </w:r>
+      <w:proofErr w:type="spellEnd"/>
+      <w:r>
+        <w:rPr>
+          <w:i/>
+          <w:iCs/>
+        </w:rPr>
+        <w:t xml:space="preserve"> </w:t>
+      </w:r>
+      <w:proofErr w:type="spellStart"/>
+      <w:r>
+        <w:rPr>
+          <w:i/>
+          <w:iCs/>
+        </w:rPr>
+        <w:t>dddd</w:t>
+      </w:r>
+      <w:proofErr w:type="spellEnd"/>
+    </w:p>
+    <w:p>
+      <w:pPr>
+        <w:ind w:left="720"/>
+        <w:jc w:val="both"/>
+      </w:pPr>
+      <w:r>
+        <w:t xml:space="preserve">The </w:t>
+      </w:r>
+      <w:proofErr w:type="spellStart"/>
+      <w:proofErr w:type="gramStart"/>
+      <w:r>
+        <w:rPr>
+          <w:i/>
+          <w:iCs/>
+        </w:rPr>
+        <w:t>ex</w:t>
+      </w:r>
+      <w:r>
+        <w:t xml:space="preserve"> command</w:t>
+      </w:r>
+      <w:proofErr w:type="spellEnd"/>
+      <w:proofErr w:type="gramEnd"/>
+      <w:r>
+        <w:t xml:space="preserve"> prints out data from the ROM in various formats. By default, data is shown in decimal; with the </w:t>
+      </w:r>
+      <w:r>
+        <w:rPr>
+          <w:i/>
+          <w:iCs/>
+        </w:rPr>
+        <w:t>/h</w:t>
+      </w:r>
+      <w:r>
+        <w:t xml:space="preserve"> argument, the data is shown in hex; and with the </w:t>
+      </w:r>
+      <w:r>
+        <w:rPr>
+          <w:i/>
+          <w:iCs/>
+        </w:rPr>
+        <w:t>/s</w:t>
+      </w:r>
+      <w:r>
+        <w:t xml:space="preserve"> argument, the data is shown as a string.</w:t>
+      </w:r>
+      <w:r>
+        <w:t xml:space="preserve"> Data is shown starting from the address </w:t>
+      </w:r>
+      <w:proofErr w:type="spellStart"/>
+      <w:r>
+        <w:rPr>
+          <w:i/>
+          <w:iCs/>
+        </w:rPr>
+        <w:t>aaaa</w:t>
+      </w:r>
+      <w:proofErr w:type="spellEnd"/>
+      <w:r>
+        <w:t xml:space="preserve"> and </w:t>
+      </w:r>
+      <w:proofErr w:type="spellStart"/>
+      <w:r>
+        <w:rPr>
+          <w:i/>
+          <w:iCs/>
+        </w:rPr>
+        <w:t>dddd</w:t>
+      </w:r>
+      <w:proofErr w:type="spellEnd"/>
+      <w:r>
+        <w:t xml:space="preserve"> bytes are shown. If the argument </w:t>
+      </w:r>
+      <w:proofErr w:type="spellStart"/>
+      <w:r>
+        <w:rPr>
+          <w:i/>
+          <w:iCs/>
+        </w:rPr>
+        <w:t>dddd</w:t>
+      </w:r>
+      <w:proofErr w:type="spellEnd"/>
+      <w:r>
+        <w:t xml:space="preserve"> is missing, one byte is shown. In hex or decimal mode, eight bytes are shown per line.</w:t>
+      </w:r>
+    </w:p>
+    <w:p>
+      <w:r>
+        <w:t>Deposit</w:t>
+      </w:r>
+    </w:p>
+    <w:p>
+      <w:pPr>
+        <w:rPr>
+          <w:i/>
+          <w:iCs/>
+        </w:rPr>
+      </w:pPr>
+      <w:r>
+        <w:tab/>
+      </w:r>
+      <w:r>
+        <w:rPr>
+          <w:i/>
+          <w:iCs/>
+        </w:rPr>
+        <w:t xml:space="preserve">dep </w:t>
+      </w:r>
+      <w:proofErr w:type="spellStart"/>
+      <w:r>
+        <w:rPr>
+          <w:i/>
+          <w:iCs/>
+        </w:rPr>
+        <w:t>aaaa</w:t>
+      </w:r>
+      <w:proofErr w:type="spellEnd"/>
+      <w:r>
+        <w:rPr>
+          <w:i/>
+          <w:iCs/>
+        </w:rPr>
+        <w:t xml:space="preserve"> xxx</w:t>
+      </w:r>
+      <w:r>
+        <w:rPr>
+          <w:i/>
+          <w:iCs/>
+        </w:rPr>
+        <w:br/>
+      </w:r>
+      <w:r>
+        <w:rPr>
+          <w:i/>
+          <w:iCs/>
+        </w:rPr>
+        <w:tab/>
+        <w:t xml:space="preserve">dep/h </w:t>
+      </w:r>
+      <w:proofErr w:type="spellStart"/>
+      <w:r>
+        <w:rPr>
+          <w:i/>
+          <w:iCs/>
+        </w:rPr>
+        <w:t>aaaa</w:t>
+      </w:r>
+      <w:proofErr w:type="spellEnd"/>
+      <w:r>
+        <w:rPr>
+          <w:i/>
+          <w:iCs/>
+        </w:rPr>
+        <w:t xml:space="preserve"> </w:t>
+      </w:r>
+      <w:proofErr w:type="spellStart"/>
+      <w:r>
+        <w:rPr>
+          <w:i/>
+          <w:iCs/>
+        </w:rPr>
+        <w:t>hh</w:t>
+      </w:r>
+      <w:proofErr w:type="spellEnd"/>
+      <w:r>
+        <w:rPr>
+          <w:i/>
+          <w:iCs/>
+        </w:rPr>
+        <w:br/>
+      </w:r>
+      <w:r>
+        <w:rPr>
+          <w:i/>
+          <w:iCs/>
+        </w:rPr>
+        <w:tab/>
+        <w:t xml:space="preserve">dep/s </w:t>
+      </w:r>
+      <w:proofErr w:type="spellStart"/>
+      <w:r>
+        <w:rPr>
+          <w:i/>
+          <w:iCs/>
+        </w:rPr>
+        <w:t>aaaa</w:t>
+      </w:r>
+      <w:proofErr w:type="spellEnd"/>
+      <w:r>
+        <w:rPr>
+          <w:i/>
+          <w:iCs/>
+        </w:rPr>
+        <w:t xml:space="preserve"> CCCCCCC</w:t>
+      </w:r>
+      <w:r>
+        <w:rPr>
+          <w:i/>
+          <w:iCs/>
+        </w:rPr>
+        <w:br/>
+      </w:r>
+      <w:r>
+        <w:rPr>
+          <w:i/>
+          <w:iCs/>
+        </w:rPr>
+        <w:tab/>
+        <w:t xml:space="preserve">dep/a </w:t>
+      </w:r>
+      <w:proofErr w:type="spellStart"/>
+      <w:r>
+        <w:rPr>
+          <w:i/>
+          <w:iCs/>
+        </w:rPr>
+        <w:t>aaaa</w:t>
+      </w:r>
+      <w:proofErr w:type="spellEnd"/>
+      <w:r>
+        <w:rPr>
+          <w:i/>
+          <w:iCs/>
+        </w:rPr>
+        <w:t xml:space="preserve"> </w:t>
+      </w:r>
+      <w:proofErr w:type="spellStart"/>
+      <w:r>
+        <w:rPr>
+          <w:i/>
+          <w:iCs/>
+        </w:rPr>
+        <w:t>xxx.xxx.xxx.xxx</w:t>
+      </w:r>
+      <w:proofErr w:type="spellEnd"/>
+      <w:r>
+        <w:rPr>
+          <w:i/>
+          <w:iCs/>
+        </w:rPr>
+        <w:br/>
+      </w:r>
+      <w:r>
+        <w:rPr>
+          <w:i/>
+          <w:iCs/>
+        </w:rPr>
+        <w:tab/>
+        <w:t xml:space="preserve">dep/m </w:t>
+      </w:r>
+      <w:proofErr w:type="spellStart"/>
+      <w:r>
+        <w:rPr>
+          <w:i/>
+          <w:iCs/>
+        </w:rPr>
+        <w:t>aaaa</w:t>
+      </w:r>
+      <w:proofErr w:type="spellEnd"/>
+      <w:r>
+        <w:rPr>
+          <w:i/>
+          <w:iCs/>
+        </w:rPr>
+        <w:t xml:space="preserve"> </w:t>
+      </w:r>
+      <w:proofErr w:type="spellStart"/>
+      <w:r>
+        <w:rPr>
+          <w:i/>
+          <w:iCs/>
+        </w:rPr>
+        <w:t>hh-hh-hh-hh-hh-hh</w:t>
+      </w:r>
+      <w:proofErr w:type="spellEnd"/>
+    </w:p>
+    <w:p>
+      <w:pPr>
+        <w:ind w:left="720"/>
+        <w:jc w:val="both"/>
+      </w:pPr>
+      <w:r>
+        <w:t xml:space="preserve">The </w:t>
+      </w:r>
+      <w:r>
+        <w:rPr>
+          <w:i/>
+          <w:iCs/>
+        </w:rPr>
+        <w:t>dep</w:t>
+      </w:r>
+      <w:r>
+        <w:t xml:space="preserve"> command has various arguments to set the data is a ROM address or multiple adjacent addresses. Without any arguments, </w:t>
+      </w:r>
+      <w:r>
+        <w:rPr>
+          <w:i/>
+          <w:iCs/>
+        </w:rPr>
+        <w:t>dep</w:t>
+      </w:r>
+      <w:r>
+        <w:t xml:space="preserve"> sets the address </w:t>
+      </w:r>
+      <w:proofErr w:type="spellStart"/>
+      <w:r>
+        <w:rPr>
+          <w:i/>
+          <w:iCs/>
+        </w:rPr>
+        <w:t>aaaa</w:t>
+      </w:r>
+      <w:proofErr w:type="spellEnd"/>
+      <w:r>
+        <w:t xml:space="preserve"> with the decimal value </w:t>
+      </w:r>
+      <w:r>
+        <w:rPr>
+          <w:i/>
+          <w:iCs/>
+        </w:rPr>
+        <w:t>xxx</w:t>
+      </w:r>
+      <w:r>
+        <w:t xml:space="preserve">. With the </w:t>
+      </w:r>
+      <w:r>
+        <w:rPr>
+          <w:i/>
+          <w:iCs/>
+        </w:rPr>
+        <w:t>/h</w:t>
+      </w:r>
+      <w:r>
+        <w:t xml:space="preserve"> argument, the address </w:t>
+      </w:r>
+      <w:proofErr w:type="spellStart"/>
+      <w:r>
+        <w:rPr>
+          <w:i/>
+          <w:iCs/>
+        </w:rPr>
+        <w:t>aaaa</w:t>
+      </w:r>
+      <w:proofErr w:type="spellEnd"/>
+      <w:r>
+        <w:t xml:space="preserve"> is set with the hex value </w:t>
+      </w:r>
+      <w:proofErr w:type="spellStart"/>
+      <w:r>
+        <w:rPr>
+          <w:i/>
+          <w:iCs/>
+        </w:rPr>
+        <w:t>hh</w:t>
+      </w:r>
+      <w:proofErr w:type="spellEnd"/>
+      <w:r>
+        <w:t xml:space="preserve">. </w:t>
+      </w:r>
+      <w:r>
+        <w:t xml:space="preserve">With the </w:t>
+      </w:r>
+      <w:r>
+        <w:rPr>
+          <w:i/>
+          <w:iCs/>
+        </w:rPr>
+        <w:t>/s</w:t>
+      </w:r>
+      <w:r>
+        <w:t xml:space="preserve"> argument, the character string </w:t>
+      </w:r>
+      <w:r>
+        <w:rPr>
+          <w:i/>
+          <w:iCs/>
+        </w:rPr>
+        <w:t>CCCCCCC</w:t>
+      </w:r>
+      <w:r>
+        <w:t xml:space="preserve"> is copied into ROM starting with the address </w:t>
+      </w:r>
+      <w:proofErr w:type="spellStart"/>
+      <w:r>
+        <w:rPr>
+          <w:i/>
+          <w:iCs/>
+        </w:rPr>
+        <w:t>aaaa</w:t>
+      </w:r>
+      <w:proofErr w:type="spellEnd"/>
+      <w:r>
+        <w:t xml:space="preserve">. A null is appended to the end of the string </w:t>
+      </w:r>
+      <w:r>
+        <w:rPr>
+          <w:i/>
+          <w:iCs/>
+        </w:rPr>
+        <w:t>CCCCCCC</w:t>
+      </w:r>
+      <w:r>
+        <w:t xml:space="preserve"> and addresses after the null terminated are not modified. With the </w:t>
+      </w:r>
+      <w:r>
+        <w:rPr>
+          <w:i/>
+          <w:iCs/>
+        </w:rPr>
+        <w:t>/a</w:t>
+      </w:r>
+      <w:r>
+        <w:t xml:space="preserve"> argument, an IP address defined by </w:t>
+      </w:r>
+      <w:proofErr w:type="spellStart"/>
+      <w:r>
+        <w:rPr>
+          <w:i/>
+          <w:iCs/>
+        </w:rPr>
+        <w:t>xxx.xxx.xxx.xxx</w:t>
+      </w:r>
+      <w:proofErr w:type="spellEnd"/>
+      <w:r>
+        <w:t xml:space="preserve"> is copied into 4 bytes of ROM starting with the address </w:t>
+      </w:r>
+      <w:proofErr w:type="spellStart"/>
+      <w:r>
+        <w:rPr>
+          <w:i/>
+          <w:iCs/>
+        </w:rPr>
+        <w:t>aaaa</w:t>
+      </w:r>
+      <w:proofErr w:type="spellEnd"/>
+      <w:r>
+        <w:t xml:space="preserve">. Finally, with the </w:t>
+      </w:r>
+      <w:r>
+        <w:rPr>
+          <w:i/>
+          <w:iCs/>
+        </w:rPr>
+        <w:t>/m</w:t>
+      </w:r>
+      <w:r>
+        <w:t xml:space="preserve"> argument, the hex sextuple </w:t>
+      </w:r>
+      <w:proofErr w:type="spellStart"/>
+      <w:r>
+        <w:rPr>
+          <w:i/>
+          <w:iCs/>
+        </w:rPr>
+        <w:t>hh-hh-hh-hh-hh-hh</w:t>
+      </w:r>
+      <w:proofErr w:type="spellEnd"/>
+      <w:r>
+        <w:rPr>
+          <w:i/>
+          <w:iCs/>
+        </w:rPr>
+        <w:t xml:space="preserve"> </w:t>
+      </w:r>
+      <w:r>
+        <w:t xml:space="preserve">is copied into 6 bytes of ROM starting with the address </w:t>
+      </w:r>
+      <w:proofErr w:type="spellStart"/>
+      <w:r>
+        <w:rPr>
+          <w:i/>
+          <w:iCs/>
+        </w:rPr>
+        <w:t>aaaa</w:t>
+      </w:r>
+      <w:proofErr w:type="spellEnd"/>
+      <w:r>
+        <w:t>.</w:t>
+      </w:r>
+    </w:p>
+    <w:p>
+      <w:r>
+        <w:t>Show Configuration</w:t>
+      </w:r>
+    </w:p>
+    <w:p>
+      <w:pPr>
+        <w:rPr>
+          <w:i/>
+          <w:iCs/>
+        </w:rPr>
+      </w:pPr>
+      <w:r>
+        <w:tab/>
+      </w:r>
+      <w:r>
+        <w:rPr>
+          <w:i/>
+          <w:iCs/>
+        </w:rPr>
+        <w:t>conf</w:t>
+      </w:r>
+    </w:p>
+    <w:p>
+      <w:r>
+        <w:tab/>
+        <w:t>This prints the configuration of the hardware. This includes the following data:</w:t>
+      </w:r>
+      <w:r>
+        <w:br/>
+      </w:r>
+      <w:r>
+        <w:tab/>
+      </w:r>
+      <w:r>
+        <w:tab/>
+        <w:t>MAC address</w:t>
+      </w:r>
+      <w:r>
+        <w:tab/>
+        <w:t>xx-xx-xx-xx-xx-xx</w:t>
+      </w:r>
+      <w:r>
+        <w:br/>
+      </w:r>
+      <w:r>
+        <w:tab/>
+      </w:r>
+      <w:r>
+        <w:tab/>
+        <w:t>IP address</w:t>
+      </w:r>
+      <w:r>
+        <w:tab/>
+      </w:r>
+      <w:proofErr w:type="spellStart"/>
+      <w:r>
+        <w:t>xxx.xxx.xxx.xxx</w:t>
+      </w:r>
+      <w:proofErr w:type="spellEnd"/>
+      <w:r>
+        <w:br/>
+      </w:r>
+      <w:r>
+        <w:tab/>
+      </w:r>
+      <w:r>
+        <w:tab/>
+        <w:t>Server address</w:t>
+      </w:r>
+      <w:r>
+        <w:tab/>
+      </w:r>
+      <w:proofErr w:type="spellStart"/>
+      <w:r>
+        <w:t>xxx.xxx.xxx.xxx</w:t>
+      </w:r>
+      <w:proofErr w:type="spellEnd"/>
+      <w:r>
+        <w:br/>
+      </w:r>
+      <w:r>
+        <w:tab/>
+      </w:r>
+      <w:r>
+        <w:tab/>
+      </w:r>
+      <w:r>
+        <w:t>Number of toggles/sensors/quad turnouts/indicators/signals/dual turnouts/relay</w:t>
+      </w:r>
+      <w:r>
+        <w:br/>
+      </w:r>
+      <w:r>
+        <w:tab/>
+      </w:r>
+      <w:r>
+        <w:tab/>
+        <w:t>Quad Turnout Configuration</w:t>
+      </w:r>
+      <w:r>
+        <w:br/>
+      </w:r>
+      <w:r>
+        <w:tab/>
+      </w:r>
+      <w:r>
+        <w:tab/>
+        <w:t>Quad Turnout Sensor Configuration</w:t>
+      </w:r>
+      <w:r>
+        <w:br/>
+      </w:r>
+      <w:r>
+        <w:tab/>
+      </w:r>
+      <w:r>
+        <w:tab/>
+        <w:t>Dual Turnout Configuration</w:t>
+      </w:r>
+      <w:r>
+        <w:br/>
+      </w:r>
+      <w:r>
+        <w:tab/>
+      </w:r>
+      <w:r>
+        <w:tab/>
+        <w:t>Sensor Board Configuration</w:t>
+      </w:r>
+      <w:r>
+        <w:br/>
+      </w:r>
+      <w:r>
+        <w:tab/>
+      </w:r>
+      <w:r>
+        <w:tab/>
+        <w:t>Signal Configuration</w:t>
+      </w:r>
+      <w:r>
+        <w:br/>
+      </w:r>
+      <w:r>
+        <w:tab/>
+      </w:r>
+      <w:r>
+        <w:tab/>
+        <w:t>Indicator Configuration</w:t>
+      </w:r>
+    </w:p>
+    <w:p>
+      <w:r>
+        <w:lastRenderedPageBreak/>
+        <w:t>Write</w:t>
+      </w:r>
+    </w:p>
+    <w:p>
+      <w:pPr>
+        <w:rPr>
+          <w:i/>
+          <w:iCs/>
+        </w:rPr>
+      </w:pPr>
+      <w:r>
+        <w:tab/>
+      </w:r>
+      <w:r>
+        <w:rPr>
+          <w:i/>
+          <w:iCs/>
+        </w:rPr>
+        <w:t>write &lt;filename&gt;</w:t>
+      </w:r>
+    </w:p>
+    <w:p>
+      <w:pPr>
+        <w:ind w:left="720"/>
+        <w:jc w:val="both"/>
+      </w:pPr>
+      <w:r>
+        <w:t xml:space="preserve">The </w:t>
+      </w:r>
+      <w:r>
+        <w:rPr>
+          <w:i/>
+          <w:iCs/>
+        </w:rPr>
+        <w:t>write</w:t>
+      </w:r>
+      <w:r>
+        <w:t xml:space="preserve"> command</w:t>
+      </w:r>
+      <w:r>
+        <w:t xml:space="preserve"> writes </w:t>
+      </w:r>
+      <w:proofErr w:type="gramStart"/>
+      <w:r>
+        <w:t>all of</w:t>
+      </w:r>
+      <w:proofErr w:type="gramEnd"/>
+      <w:r>
+        <w:t xml:space="preserve"> the ROM data to a </w:t>
+      </w:r>
+      <w:r>
+        <w:rPr>
+          <w:i/>
+          <w:iCs/>
+        </w:rPr>
+        <w:t>&lt;filename&gt;</w:t>
+      </w:r>
+      <w:r>
+        <w:t xml:space="preserve"> as pairs of numbers. The first number is the decimal address </w:t>
+      </w:r>
+      <w:r>
+        <w:t xml:space="preserve">of the ROM memory </w:t>
+      </w:r>
+      <w:proofErr w:type="gramStart"/>
+      <w:r>
+        <w:t>data</w:t>
+      </w:r>
+      <w:proofErr w:type="gramEnd"/>
+      <w:r>
+        <w:t xml:space="preserve"> and </w:t>
+      </w:r>
+      <w:r>
+        <w:t xml:space="preserve">the second number is the decimal value in the ROM address. This is done for </w:t>
+      </w:r>
+      <w:proofErr w:type="gramStart"/>
+      <w:r>
+        <w:t>each and every</w:t>
+      </w:r>
+      <w:proofErr w:type="gramEnd"/>
+      <w:r>
+        <w:t xml:space="preserve"> </w:t>
+      </w:r>
+      <w:proofErr w:type="spellStart"/>
+      <w:r>
+        <w:t>byte</w:t>
+      </w:r>
+      <w:proofErr w:type="spellEnd"/>
+      <w:r>
+        <w:t>.</w:t>
+      </w:r>
+    </w:p>
+    <w:p>
+      <w:r>
+        <w:t>Read</w:t>
+      </w:r>
+    </w:p>
+    <w:p>
+      <w:pPr>
+        <w:rPr>
+          <w:i/>
+          <w:iCs/>
+        </w:rPr>
+      </w:pPr>
+      <w:r>
+        <w:tab/>
+      </w:r>
+      <w:r>
+        <w:rPr>
+          <w:i/>
+          <w:iCs/>
+        </w:rPr>
+        <w:t>read &lt;filename&gt;</w:t>
+      </w:r>
+    </w:p>
+    <w:p>
+      <w:pPr>
+        <w:ind w:left="720"/>
+      </w:pPr>
+      <w:r>
+        <w:t xml:space="preserve">The </w:t>
+      </w:r>
+      <w:r>
+        <w:rPr>
+          <w:i/>
+          <w:iCs/>
+        </w:rPr>
+        <w:t>read</w:t>
+      </w:r>
+      <w:r>
+        <w:t xml:space="preserve"> command opens the file </w:t>
+      </w:r>
+      <w:r>
+        <w:rPr>
+          <w:i/>
+          <w:iCs/>
+        </w:rPr>
+        <w:t>&lt;filename&gt;</w:t>
+      </w:r>
+      <w:r>
+        <w:t xml:space="preserve"> (no extension is assumed) and reads the data from the file. Data shall be in the order of ROM address followed by a decimal value of the contents to be inserted. If the file </w:t>
+      </w:r>
+      <w:r>
+        <w:rPr>
+          <w:i/>
+          <w:iCs/>
+        </w:rPr>
+        <w:t>&lt;filename&gt;</w:t>
+      </w:r>
+      <w:r>
+        <w:t xml:space="preserve"> does not exist, an error is produced.</w:t>
+      </w:r>
+    </w:p>
+    <w:p>
+      <w:r>
+        <w:t>Quit</w:t>
+      </w:r>
+    </w:p>
+    <w:p>
+      <w:pPr>
+        <w:rPr>
+          <w:i/>
+          <w:iCs/>
+        </w:rPr>
+      </w:pPr>
+      <w:r>
+        <w:tab/>
+      </w:r>
+      <w:r>
+        <w:rPr>
+          <w:i/>
+          <w:iCs/>
+        </w:rPr>
+        <w:t>quit</w:t>
+      </w:r>
+    </w:p>
+    <w:p>
+      <w:pPr>
+        <w:ind w:left="720"/>
+        <w:jc w:val="both"/>
+      </w:pPr>
+      <w:r>
+        <w:t xml:space="preserve">The </w:t>
+      </w:r>
+      <w:r>
+        <w:rPr>
+          <w:i/>
+          <w:iCs/>
+        </w:rPr>
+        <w:t>quit</w:t>
+      </w:r>
+      <w:r>
+        <w:t xml:space="preserve"> command terminates the configuration mode. The user should remove the microSD card and press the Reset button on the Arduino. </w:t>
+      </w:r>
+      <w:r>
+        <w:rPr>
+          <w:b/>
+          <w:bCs/>
+        </w:rPr>
+        <w:t xml:space="preserve">WARNING: Unexpected behavior can be expected </w:t>
+      </w:r>
+      <w:r>
+        <w:rPr>
+          <w:b/>
+          <w:bCs/>
+        </w:rPr>
+        <w:t>if the hardware is allowed to execute beyond typing the quit command.</w:t>
+      </w:r>
+      <w:r>
+        <w:t xml:space="preserve"> The </w:t>
+      </w:r>
+      <w:r>
+        <w:rPr>
+          <w:i/>
+          <w:iCs/>
+        </w:rPr>
+        <w:t>quit</w:t>
+      </w:r>
+      <w:r>
+        <w:t xml:space="preserve"> command is not required to complete configuration; the microSD card can be removed (simply ejected from the slot) and the Reset button pressed to restore the hardware to normal operation and test any modifications to configuration.</w:t>
+      </w:r>
+    </w:p>
+    <w:p>
+      <w:r>
+        <w:br w:type="page"/>
+      </w:r>
+    </w:p>
+    <w:p/>
+    <w:p>
+      <w:pPr>
+        <w:jc w:val="both"/>
+      </w:pPr>
+      <w:r>
+        <w:t xml:space="preserve">Appendix </w:t>
+      </w:r>
+      <w:r>
+        <w:t>B</w:t>
       </w:r>
       <w:r>
         <w:tab/>
@@ -2023,7 +3067,10 @@
       </w:pPr>
       <w:r>
         <w:lastRenderedPageBreak/>
-        <w:t>Appendix B</w:t>
+        <w:t xml:space="preserve">Appendix </w:t>
+      </w:r>
+      <w:r>
+        <w:t>C</w:t>
       </w:r>
       <w:r>
         <w:tab/>
@@ -6102,7 +7149,7 @@
 </file>
 
 <file path=word/endnotes.xml><?xml version="1.0" encoding="utf-8"?>
-<w:endnotes xmlns:wpc="http://schemas.microsoft.com/office/word/2010/wordprocessingCanvas" xmlns:cx="http://schemas.microsoft.com/office/drawing/2014/chartex" xmlns:cx1="http://schemas.microsoft.com/office/drawing/2015/9/8/chartex" xmlns:cx2="http://schemas.microsoft.com/office/drawing/2015/10/21/chartex" xmlns:cx3="http://schemas.microsoft.com/office/drawing/2016/5/9/chartex" xmlns:cx4="http://schemas.microsoft.com/office/drawing/2016/5/10/chartex" xmlns:cx5="http://schemas.microsoft.com/office/drawing/2016/5/11/chartex" xmlns:cx6="http://schemas.microsoft.com/office/drawing/2016/5/12/chartex" xmlns:cx7="http://schemas.microsoft.com/office/drawing/2016/5/13/chartex" xmlns:cx8="http://schemas.microsoft.com/office/drawing/2016/5/14/chartex" xmlns:mc="http://schemas.openxmlformats.org/markup-compatibility/2006" xmlns:aink="http://schemas.microsoft.com/office/drawing/2016/ink" xmlns:am3d="http://schemas.microsoft.com/office/drawing/2017/model3d" xmlns:o="urn:schemas-microsoft-com:office:office" xmlns:oel="http://schemas.microsoft.com/office/2019/extlst" xmlns:r="http://schemas.openxmlformats.org/officeDocument/2006/relationships" xmlns:m="http://schemas.openxmlformats.org/officeDocument/2006/math" xmlns:v="urn:schemas-microsoft-com:vml" xmlns:wp14="http://schemas.microsoft.com/office/word/2010/wordprocessingDrawing" xmlns:wp="http://schemas.openxmlformats.org/drawingml/2006/wordprocessingDrawing" xmlns:w10="urn:schemas-microsoft-com:office:word" xmlns:w="http://schemas.openxmlformats.org/wordprocessingml/2006/main" xmlns:w14="http://schemas.microsoft.com/office/word/2010/wordml" xmlns:w15="http://schemas.microsoft.com/office/word/2012/wordml" xmlns:w16cex="http://schemas.microsoft.com/office/word/2018/wordml/cex" xmlns:w16cid="http://schemas.microsoft.com/office/word/2016/wordml/cid" xmlns:w16="http://schemas.microsoft.com/office/word/2018/wordml" xmlns:w16sdtdh="http://schemas.microsoft.com/office/word/2020/wordml/sdtdatahash" xmlns:w16se="http://schemas.microsoft.com/office/word/2015/wordml/symex" xmlns:wpg="http://schemas.microsoft.com/office/word/2010/wordprocessingGroup" xmlns:wpi="http://schemas.microsoft.com/office/word/2010/wordprocessingInk" xmlns:wne="http://schemas.microsoft.com/office/word/2006/wordml" xmlns:wps="http://schemas.microsoft.com/office/word/2010/wordprocessingShape" mc:Ignorable="w14 w15 w16se w16cid w16 w16cex w16sdtdh wp14">
+<w:endnotes xmlns:wpc="http://schemas.microsoft.com/office/word/2010/wordprocessingCanvas" xmlns:cx="http://schemas.microsoft.com/office/drawing/2014/chartex" xmlns:cx1="http://schemas.microsoft.com/office/drawing/2015/9/8/chartex" xmlns:cx2="http://schemas.microsoft.com/office/drawing/2015/10/21/chartex" xmlns:cx3="http://schemas.microsoft.com/office/drawing/2016/5/9/chartex" xmlns:cx4="http://schemas.microsoft.com/office/drawing/2016/5/10/chartex" xmlns:cx5="http://schemas.microsoft.com/office/drawing/2016/5/11/chartex" xmlns:cx6="http://schemas.microsoft.com/office/drawing/2016/5/12/chartex" xmlns:cx7="http://schemas.microsoft.com/office/drawing/2016/5/13/chartex" xmlns:cx8="http://schemas.microsoft.com/office/drawing/2016/5/14/chartex" xmlns:mc="http://schemas.openxmlformats.org/markup-compatibility/2006" xmlns:aink="http://schemas.microsoft.com/office/drawing/2016/ink" xmlns:am3d="http://schemas.microsoft.com/office/drawing/2017/model3d" xmlns:o="urn:schemas-microsoft-com:office:office" xmlns:oel="http://schemas.microsoft.com/office/2019/extlst" xmlns:r="http://schemas.openxmlformats.org/officeDocument/2006/relationships" xmlns:m="http://schemas.openxmlformats.org/officeDocument/2006/math" xmlns:v="urn:schemas-microsoft-com:vml" xmlns:wp14="http://schemas.microsoft.com/office/word/2010/wordprocessingDrawing" xmlns:wp="http://schemas.openxmlformats.org/drawingml/2006/wordprocessingDrawing" xmlns:w10="urn:schemas-microsoft-com:office:word" xmlns:w="http://schemas.openxmlformats.org/wordprocessingml/2006/main" xmlns:w14="http://schemas.microsoft.com/office/word/2010/wordml" xmlns:w15="http://schemas.microsoft.com/office/word/2012/wordml" xmlns:w16cex="http://schemas.microsoft.com/office/word/2018/wordml/cex" xmlns:w16cid="http://schemas.microsoft.com/office/word/2016/wordml/cid" xmlns:w16="http://schemas.microsoft.com/office/word/2018/wordml" xmlns:w16du="http://schemas.microsoft.com/office/word/2023/wordml/word16du" xmlns:w16sdtdh="http://schemas.microsoft.com/office/word/2020/wordml/sdtdatahash" xmlns:w16se="http://schemas.microsoft.com/office/word/2015/wordml/symex" xmlns:wpg="http://schemas.microsoft.com/office/word/2010/wordprocessingGroup" xmlns:wpi="http://schemas.microsoft.com/office/word/2010/wordprocessingInk" xmlns:wne="http://schemas.microsoft.com/office/word/2006/wordml" xmlns:wps="http://schemas.microsoft.com/office/word/2010/wordprocessingShape" mc:Ignorable="w14 w15 w16se w16cid w16 w16cex w16sdtdh w16du wp14">
   <w:endnote w:type="separator" w:id="-1">
     <w:p>
       <w:pPr>
@@ -6127,7 +7174,7 @@
 </file>
 
 <file path=word/footer1.xml><?xml version="1.0" encoding="utf-8"?>
-<w:ftr xmlns:wpc="http://schemas.microsoft.com/office/word/2010/wordprocessingCanvas" xmlns:cx="http://schemas.microsoft.com/office/drawing/2014/chartex" xmlns:cx1="http://schemas.microsoft.com/office/drawing/2015/9/8/chartex" xmlns:cx2="http://schemas.microsoft.com/office/drawing/2015/10/21/chartex" xmlns:cx3="http://schemas.microsoft.com/office/drawing/2016/5/9/chartex" xmlns:cx4="http://schemas.microsoft.com/office/drawing/2016/5/10/chartex" xmlns:cx5="http://schemas.microsoft.com/office/drawing/2016/5/11/chartex" xmlns:cx6="http://schemas.microsoft.com/office/drawing/2016/5/12/chartex" xmlns:cx7="http://schemas.microsoft.com/office/drawing/2016/5/13/chartex" xmlns:cx8="http://schemas.microsoft.com/office/drawing/2016/5/14/chartex" xmlns:mc="http://schemas.openxmlformats.org/markup-compatibility/2006" xmlns:aink="http://schemas.microsoft.com/office/drawing/2016/ink" xmlns:am3d="http://schemas.microsoft.com/office/drawing/2017/model3d" xmlns:o="urn:schemas-microsoft-com:office:office" xmlns:oel="http://schemas.microsoft.com/office/2019/extlst" xmlns:r="http://schemas.openxmlformats.org/officeDocument/2006/relationships" xmlns:m="http://schemas.openxmlformats.org/officeDocument/2006/math" xmlns:v="urn:schemas-microsoft-com:vml" xmlns:wp14="http://schemas.microsoft.com/office/word/2010/wordprocessingDrawing" xmlns:wp="http://schemas.openxmlformats.org/drawingml/2006/wordprocessingDrawing" xmlns:w10="urn:schemas-microsoft-com:office:word" xmlns:w="http://schemas.openxmlformats.org/wordprocessingml/2006/main" xmlns:w14="http://schemas.microsoft.com/office/word/2010/wordml" xmlns:w15="http://schemas.microsoft.com/office/word/2012/wordml" xmlns:w16cex="http://schemas.microsoft.com/office/word/2018/wordml/cex" xmlns:w16cid="http://schemas.microsoft.com/office/word/2016/wordml/cid" xmlns:w16="http://schemas.microsoft.com/office/word/2018/wordml" xmlns:w16sdtdh="http://schemas.microsoft.com/office/word/2020/wordml/sdtdatahash" xmlns:w16se="http://schemas.microsoft.com/office/word/2015/wordml/symex" xmlns:wpg="http://schemas.microsoft.com/office/word/2010/wordprocessingGroup" xmlns:wpi="http://schemas.microsoft.com/office/word/2010/wordprocessingInk" xmlns:wne="http://schemas.microsoft.com/office/word/2006/wordml" xmlns:wps="http://schemas.microsoft.com/office/word/2010/wordprocessingShape" mc:Ignorable="w14 w15 w16se w16cid w16 w16cex w16sdtdh wp14">
+<w:ftr xmlns:wpc="http://schemas.microsoft.com/office/word/2010/wordprocessingCanvas" xmlns:cx="http://schemas.microsoft.com/office/drawing/2014/chartex" xmlns:cx1="http://schemas.microsoft.com/office/drawing/2015/9/8/chartex" xmlns:cx2="http://schemas.microsoft.com/office/drawing/2015/10/21/chartex" xmlns:cx3="http://schemas.microsoft.com/office/drawing/2016/5/9/chartex" xmlns:cx4="http://schemas.microsoft.com/office/drawing/2016/5/10/chartex" xmlns:cx5="http://schemas.microsoft.com/office/drawing/2016/5/11/chartex" xmlns:cx6="http://schemas.microsoft.com/office/drawing/2016/5/12/chartex" xmlns:cx7="http://schemas.microsoft.com/office/drawing/2016/5/13/chartex" xmlns:cx8="http://schemas.microsoft.com/office/drawing/2016/5/14/chartex" xmlns:mc="http://schemas.openxmlformats.org/markup-compatibility/2006" xmlns:aink="http://schemas.microsoft.com/office/drawing/2016/ink" xmlns:am3d="http://schemas.microsoft.com/office/drawing/2017/model3d" xmlns:o="urn:schemas-microsoft-com:office:office" xmlns:oel="http://schemas.microsoft.com/office/2019/extlst" xmlns:r="http://schemas.openxmlformats.org/officeDocument/2006/relationships" xmlns:m="http://schemas.openxmlformats.org/officeDocument/2006/math" xmlns:v="urn:schemas-microsoft-com:vml" xmlns:wp14="http://schemas.microsoft.com/office/word/2010/wordprocessingDrawing" xmlns:wp="http://schemas.openxmlformats.org/drawingml/2006/wordprocessingDrawing" xmlns:w10="urn:schemas-microsoft-com:office:word" xmlns:w="http://schemas.openxmlformats.org/wordprocessingml/2006/main" xmlns:w14="http://schemas.microsoft.com/office/word/2010/wordml" xmlns:w15="http://schemas.microsoft.com/office/word/2012/wordml" xmlns:w16cex="http://schemas.microsoft.com/office/word/2018/wordml/cex" xmlns:w16cid="http://schemas.microsoft.com/office/word/2016/wordml/cid" xmlns:w16="http://schemas.microsoft.com/office/word/2018/wordml" xmlns:w16du="http://schemas.microsoft.com/office/word/2023/wordml/word16du" xmlns:w16sdtdh="http://schemas.microsoft.com/office/word/2020/wordml/sdtdatahash" xmlns:w16se="http://schemas.microsoft.com/office/word/2015/wordml/symex" xmlns:wpg="http://schemas.microsoft.com/office/word/2010/wordprocessingGroup" xmlns:wpi="http://schemas.microsoft.com/office/word/2010/wordprocessingInk" xmlns:wne="http://schemas.microsoft.com/office/word/2006/wordml" xmlns:wps="http://schemas.microsoft.com/office/word/2010/wordprocessingShape" mc:Ignorable="w14 w15 w16se w16cid w16 w16cex w16sdtdh w16du wp14">
   <w:sdt>
     <w:sdtPr>
       <w:id w:val="-174039218"/>
@@ -6180,7 +7227,7 @@
 </file>
 
 <file path=word/footnotes.xml><?xml version="1.0" encoding="utf-8"?>
-<w:footnotes xmlns:wpc="http://schemas.microsoft.com/office/word/2010/wordprocessingCanvas" xmlns:cx="http://schemas.microsoft.com/office/drawing/2014/chartex" xmlns:cx1="http://schemas.microsoft.com/office/drawing/2015/9/8/chartex" xmlns:cx2="http://schemas.microsoft.com/office/drawing/2015/10/21/chartex" xmlns:cx3="http://schemas.microsoft.com/office/drawing/2016/5/9/chartex" xmlns:cx4="http://schemas.microsoft.com/office/drawing/2016/5/10/chartex" xmlns:cx5="http://schemas.microsoft.com/office/drawing/2016/5/11/chartex" xmlns:cx6="http://schemas.microsoft.com/office/drawing/2016/5/12/chartex" xmlns:cx7="http://schemas.microsoft.com/office/drawing/2016/5/13/chartex" xmlns:cx8="http://schemas.microsoft.com/office/drawing/2016/5/14/chartex" xmlns:mc="http://schemas.openxmlformats.org/markup-compatibility/2006" xmlns:aink="http://schemas.microsoft.com/office/drawing/2016/ink" xmlns:am3d="http://schemas.microsoft.com/office/drawing/2017/model3d" xmlns:o="urn:schemas-microsoft-com:office:office" xmlns:oel="http://schemas.microsoft.com/office/2019/extlst" xmlns:r="http://schemas.openxmlformats.org/officeDocument/2006/relationships" xmlns:m="http://schemas.openxmlformats.org/officeDocument/2006/math" xmlns:v="urn:schemas-microsoft-com:vml" xmlns:wp14="http://schemas.microsoft.com/office/word/2010/wordprocessingDrawing" xmlns:wp="http://schemas.openxmlformats.org/drawingml/2006/wordprocessingDrawing" xmlns:w10="urn:schemas-microsoft-com:office:word" xmlns:w="http://schemas.openxmlformats.org/wordprocessingml/2006/main" xmlns:w14="http://schemas.microsoft.com/office/word/2010/wordml" xmlns:w15="http://schemas.microsoft.com/office/word/2012/wordml" xmlns:w16cex="http://schemas.microsoft.com/office/word/2018/wordml/cex" xmlns:w16cid="http://schemas.microsoft.com/office/word/2016/wordml/cid" xmlns:w16="http://schemas.microsoft.com/office/word/2018/wordml" xmlns:w16sdtdh="http://schemas.microsoft.com/office/word/2020/wordml/sdtdatahash" xmlns:w16se="http://schemas.microsoft.com/office/word/2015/wordml/symex" xmlns:wpg="http://schemas.microsoft.com/office/word/2010/wordprocessingGroup" xmlns:wpi="http://schemas.microsoft.com/office/word/2010/wordprocessingInk" xmlns:wne="http://schemas.microsoft.com/office/word/2006/wordml" xmlns:wps="http://schemas.microsoft.com/office/word/2010/wordprocessingShape" mc:Ignorable="w14 w15 w16se w16cid w16 w16cex w16sdtdh wp14">
+<w:footnotes xmlns:wpc="http://schemas.microsoft.com/office/word/2010/wordprocessingCanvas" xmlns:cx="http://schemas.microsoft.com/office/drawing/2014/chartex" xmlns:cx1="http://schemas.microsoft.com/office/drawing/2015/9/8/chartex" xmlns:cx2="http://schemas.microsoft.com/office/drawing/2015/10/21/chartex" xmlns:cx3="http://schemas.microsoft.com/office/drawing/2016/5/9/chartex" xmlns:cx4="http://schemas.microsoft.com/office/drawing/2016/5/10/chartex" xmlns:cx5="http://schemas.microsoft.com/office/drawing/2016/5/11/chartex" xmlns:cx6="http://schemas.microsoft.com/office/drawing/2016/5/12/chartex" xmlns:cx7="http://schemas.microsoft.com/office/drawing/2016/5/13/chartex" xmlns:cx8="http://schemas.microsoft.com/office/drawing/2016/5/14/chartex" xmlns:mc="http://schemas.openxmlformats.org/markup-compatibility/2006" xmlns:aink="http://schemas.microsoft.com/office/drawing/2016/ink" xmlns:am3d="http://schemas.microsoft.com/office/drawing/2017/model3d" xmlns:o="urn:schemas-microsoft-com:office:office" xmlns:oel="http://schemas.microsoft.com/office/2019/extlst" xmlns:r="http://schemas.openxmlformats.org/officeDocument/2006/relationships" xmlns:m="http://schemas.openxmlformats.org/officeDocument/2006/math" xmlns:v="urn:schemas-microsoft-com:vml" xmlns:wp14="http://schemas.microsoft.com/office/word/2010/wordprocessingDrawing" xmlns:wp="http://schemas.openxmlformats.org/drawingml/2006/wordprocessingDrawing" xmlns:w10="urn:schemas-microsoft-com:office:word" xmlns:w="http://schemas.openxmlformats.org/wordprocessingml/2006/main" xmlns:w14="http://schemas.microsoft.com/office/word/2010/wordml" xmlns:w15="http://schemas.microsoft.com/office/word/2012/wordml" xmlns:w16cex="http://schemas.microsoft.com/office/word/2018/wordml/cex" xmlns:w16cid="http://schemas.microsoft.com/office/word/2016/wordml/cid" xmlns:w16="http://schemas.microsoft.com/office/word/2018/wordml" xmlns:w16du="http://schemas.microsoft.com/office/word/2023/wordml/word16du" xmlns:w16sdtdh="http://schemas.microsoft.com/office/word/2020/wordml/sdtdatahash" xmlns:w16se="http://schemas.microsoft.com/office/word/2015/wordml/symex" xmlns:wpg="http://schemas.microsoft.com/office/word/2010/wordprocessingGroup" xmlns:wpi="http://schemas.microsoft.com/office/word/2010/wordprocessingInk" xmlns:wne="http://schemas.microsoft.com/office/word/2006/wordml" xmlns:wps="http://schemas.microsoft.com/office/word/2010/wordprocessingShape" mc:Ignorable="w14 w15 w16se w16cid w16 w16cex w16sdtdh w16du wp14">
   <w:footnote w:type="separator" w:id="-1">
     <w:p>
       <w:pPr>
@@ -6326,7 +7373,7 @@
 </file>
 
 <file path=word/numbering.xml><?xml version="1.0" encoding="utf-8"?>
-<w:numbering xmlns:wpc="http://schemas.microsoft.com/office/word/2010/wordprocessingCanvas" xmlns:cx="http://schemas.microsoft.com/office/drawing/2014/chartex" xmlns:cx1="http://schemas.microsoft.com/office/drawing/2015/9/8/chartex" xmlns:cx2="http://schemas.microsoft.com/office/drawing/2015/10/21/chartex" xmlns:cx3="http://schemas.microsoft.com/office/drawing/2016/5/9/chartex" xmlns:cx4="http://schemas.microsoft.com/office/drawing/2016/5/10/chartex" xmlns:cx5="http://schemas.microsoft.com/office/drawing/2016/5/11/chartex" xmlns:cx6="http://schemas.microsoft.com/office/drawing/2016/5/12/chartex" xmlns:cx7="http://schemas.microsoft.com/office/drawing/2016/5/13/chartex" xmlns:cx8="http://schemas.microsoft.com/office/drawing/2016/5/14/chartex" xmlns:mc="http://schemas.openxmlformats.org/markup-compatibility/2006" xmlns:aink="http://schemas.microsoft.com/office/drawing/2016/ink" xmlns:am3d="http://schemas.microsoft.com/office/drawing/2017/model3d" xmlns:o="urn:schemas-microsoft-com:office:office" xmlns:oel="http://schemas.microsoft.com/office/2019/extlst" xmlns:r="http://schemas.openxmlformats.org/officeDocument/2006/relationships" xmlns:m="http://schemas.openxmlformats.org/officeDocument/2006/math" xmlns:v="urn:schemas-microsoft-com:vml" xmlns:wp14="http://schemas.microsoft.com/office/word/2010/wordprocessingDrawing" xmlns:wp="http://schemas.openxmlformats.org/drawingml/2006/wordprocessingDrawing" xmlns:w10="urn:schemas-microsoft-com:office:word" xmlns:w="http://schemas.openxmlformats.org/wordprocessingml/2006/main" xmlns:w14="http://schemas.microsoft.com/office/word/2010/wordml" xmlns:w15="http://schemas.microsoft.com/office/word/2012/wordml" xmlns:w16cex="http://schemas.microsoft.com/office/word/2018/wordml/cex" xmlns:w16cid="http://schemas.microsoft.com/office/word/2016/wordml/cid" xmlns:w16="http://schemas.microsoft.com/office/word/2018/wordml" xmlns:w16sdtdh="http://schemas.microsoft.com/office/word/2020/wordml/sdtdatahash" xmlns:w16se="http://schemas.microsoft.com/office/word/2015/wordml/symex" xmlns:wpg="http://schemas.microsoft.com/office/word/2010/wordprocessingGroup" xmlns:wpi="http://schemas.microsoft.com/office/word/2010/wordprocessingInk" xmlns:wne="http://schemas.microsoft.com/office/word/2006/wordml" xmlns:wps="http://schemas.microsoft.com/office/word/2010/wordprocessingShape" mc:Ignorable="w14 w15 w16se w16cid w16 w16cex w16sdtdh wp14">
+<w:numbering xmlns:wpc="http://schemas.microsoft.com/office/word/2010/wordprocessingCanvas" xmlns:cx="http://schemas.microsoft.com/office/drawing/2014/chartex" xmlns:cx1="http://schemas.microsoft.com/office/drawing/2015/9/8/chartex" xmlns:cx2="http://schemas.microsoft.com/office/drawing/2015/10/21/chartex" xmlns:cx3="http://schemas.microsoft.com/office/drawing/2016/5/9/chartex" xmlns:cx4="http://schemas.microsoft.com/office/drawing/2016/5/10/chartex" xmlns:cx5="http://schemas.microsoft.com/office/drawing/2016/5/11/chartex" xmlns:cx6="http://schemas.microsoft.com/office/drawing/2016/5/12/chartex" xmlns:cx7="http://schemas.microsoft.com/office/drawing/2016/5/13/chartex" xmlns:cx8="http://schemas.microsoft.com/office/drawing/2016/5/14/chartex" xmlns:mc="http://schemas.openxmlformats.org/markup-compatibility/2006" xmlns:aink="http://schemas.microsoft.com/office/drawing/2016/ink" xmlns:am3d="http://schemas.microsoft.com/office/drawing/2017/model3d" xmlns:o="urn:schemas-microsoft-com:office:office" xmlns:oel="http://schemas.microsoft.com/office/2019/extlst" xmlns:r="http://schemas.openxmlformats.org/officeDocument/2006/relationships" xmlns:m="http://schemas.openxmlformats.org/officeDocument/2006/math" xmlns:v="urn:schemas-microsoft-com:vml" xmlns:wp14="http://schemas.microsoft.com/office/word/2010/wordprocessingDrawing" xmlns:wp="http://schemas.openxmlformats.org/drawingml/2006/wordprocessingDrawing" xmlns:w10="urn:schemas-microsoft-com:office:word" xmlns:w="http://schemas.openxmlformats.org/wordprocessingml/2006/main" xmlns:w14="http://schemas.microsoft.com/office/word/2010/wordml" xmlns:w15="http://schemas.microsoft.com/office/word/2012/wordml" xmlns:w16cex="http://schemas.microsoft.com/office/word/2018/wordml/cex" xmlns:w16cid="http://schemas.microsoft.com/office/word/2016/wordml/cid" xmlns:w16="http://schemas.microsoft.com/office/word/2018/wordml" xmlns:w16du="http://schemas.microsoft.com/office/word/2023/wordml/word16du" xmlns:w16sdtdh="http://schemas.microsoft.com/office/word/2020/wordml/sdtdatahash" xmlns:w16se="http://schemas.microsoft.com/office/word/2015/wordml/symex" xmlns:wpg="http://schemas.microsoft.com/office/word/2010/wordprocessingGroup" xmlns:wpi="http://schemas.microsoft.com/office/word/2010/wordprocessingInk" xmlns:wne="http://schemas.microsoft.com/office/word/2006/wordml" xmlns:wps="http://schemas.microsoft.com/office/word/2010/wordprocessingShape" mc:Ignorable="w14 w15 w16se w16cid w16 w16cex w16sdtdh w16du wp14">
   <w:abstractNum w:abstractNumId="0" w15:restartNumberingAfterBreak="0">
     <w:nsid w:val="068F4795"/>
     <w:multiLevelType w:val="hybridMultilevel"/>
@@ -6563,7 +7610,7 @@
 </file>
 
 <file path=word/styles.xml><?xml version="1.0" encoding="utf-8"?>
-<w:styles xmlns:mc="http://schemas.openxmlformats.org/markup-compatibility/2006" xmlns:r="http://schemas.openxmlformats.org/officeDocument/2006/relationships" xmlns:w="http://schemas.openxmlformats.org/wordprocessingml/2006/main" xmlns:w14="http://schemas.microsoft.com/office/word/2010/wordml" xmlns:w15="http://schemas.microsoft.com/office/word/2012/wordml" xmlns:w16cex="http://schemas.microsoft.com/office/word/2018/wordml/cex" xmlns:w16cid="http://schemas.microsoft.com/office/word/2016/wordml/cid" xmlns:w16="http://schemas.microsoft.com/office/word/2018/wordml" xmlns:w16sdtdh="http://schemas.microsoft.com/office/word/2020/wordml/sdtdatahash" xmlns:w16se="http://schemas.microsoft.com/office/word/2015/wordml/symex" mc:Ignorable="w14 w15 w16se w16cid w16 w16cex w16sdtdh">
+<w:styles xmlns:mc="http://schemas.openxmlformats.org/markup-compatibility/2006" xmlns:r="http://schemas.openxmlformats.org/officeDocument/2006/relationships" xmlns:w="http://schemas.openxmlformats.org/wordprocessingml/2006/main" xmlns:w14="http://schemas.microsoft.com/office/word/2010/wordml" xmlns:w15="http://schemas.microsoft.com/office/word/2012/wordml" xmlns:w16cex="http://schemas.microsoft.com/office/word/2018/wordml/cex" xmlns:w16cid="http://schemas.microsoft.com/office/word/2016/wordml/cid" xmlns:w16="http://schemas.microsoft.com/office/word/2018/wordml" xmlns:w16du="http://schemas.microsoft.com/office/word/2023/wordml/word16du" xmlns:w16sdtdh="http://schemas.microsoft.com/office/word/2020/wordml/sdtdatahash" xmlns:w16se="http://schemas.microsoft.com/office/word/2015/wordml/symex" mc:Ignorable="w14 w15 w16se w16cid w16 w16cex w16sdtdh w16du">
   <w:docDefaults>
     <w:rPrDefault>
       <w:rPr>

</xml_diff>